<commit_message>
Avances en el metodo de la ingenieria, propuestas de soluciones creativas
</commit_message>
<xml_diff>
--- a/Documentación/Identificación del problema.docx
+++ b/Documentación/Identificación del problema.docx
@@ -1,6 +1,6 @@
 
 <file path=word/document.xml><?xml version="1.0" encoding="utf-8"?>
-<w:document xmlns:wpc="http://schemas.microsoft.com/office/word/2010/wordprocessingCanvas" xmlns:mc="http://schemas.openxmlformats.org/markup-compatibility/2006" xmlns:o="urn:schemas-microsoft-com:office:office" xmlns:r="http://schemas.openxmlformats.org/officeDocument/2006/relationships" xmlns:m="http://schemas.openxmlformats.org/officeDocument/2006/math" xmlns:v="urn:schemas-microsoft-com:vml" xmlns:wp14="http://schemas.microsoft.com/office/word/2010/wordprocessingDrawing" xmlns:wp="http://schemas.openxmlformats.org/drawingml/2006/wordprocessingDrawing" xmlns:w10="urn:schemas-microsoft-com:office:word" xmlns:w="http://schemas.openxmlformats.org/wordprocessingml/2006/main" xmlns:w14="http://schemas.microsoft.com/office/word/2010/wordml" xmlns:w15="http://schemas.microsoft.com/office/word/2012/wordml" xmlns:wpg="http://schemas.microsoft.com/office/word/2010/wordprocessingGroup" xmlns:wpi="http://schemas.microsoft.com/office/word/2010/wordprocessingInk" xmlns:wne="http://schemas.microsoft.com/office/word/2006/wordml" xmlns:wps="http://schemas.microsoft.com/office/word/2010/wordprocessingShape" mc:Ignorable="w14 w15 wp14">
+<w:document xmlns:wpc="http://schemas.microsoft.com/office/word/2010/wordprocessingCanvas" xmlns:cx="http://schemas.microsoft.com/office/drawing/2014/chartex" xmlns:cx1="http://schemas.microsoft.com/office/drawing/2015/9/8/chartex" xmlns:cx2="http://schemas.microsoft.com/office/drawing/2015/10/21/chartex" xmlns:cx3="http://schemas.microsoft.com/office/drawing/2016/5/9/chartex" xmlns:cx4="http://schemas.microsoft.com/office/drawing/2016/5/10/chartex" xmlns:cx5="http://schemas.microsoft.com/office/drawing/2016/5/11/chartex" xmlns:cx6="http://schemas.microsoft.com/office/drawing/2016/5/12/chartex" xmlns:cx7="http://schemas.microsoft.com/office/drawing/2016/5/13/chartex" xmlns:cx8="http://schemas.microsoft.com/office/drawing/2016/5/14/chartex" xmlns:mc="http://schemas.openxmlformats.org/markup-compatibility/2006" xmlns:aink="http://schemas.microsoft.com/office/drawing/2016/ink" xmlns:am3d="http://schemas.microsoft.com/office/drawing/2017/model3d" xmlns:o="urn:schemas-microsoft-com:office:office" xmlns:r="http://schemas.openxmlformats.org/officeDocument/2006/relationships" xmlns:m="http://schemas.openxmlformats.org/officeDocument/2006/math" xmlns:v="urn:schemas-microsoft-com:vml" xmlns:wp14="http://schemas.microsoft.com/office/word/2010/wordprocessingDrawing" xmlns:wp="http://schemas.openxmlformats.org/drawingml/2006/wordprocessingDrawing" xmlns:w10="urn:schemas-microsoft-com:office:word" xmlns:w="http://schemas.openxmlformats.org/wordprocessingml/2006/main" xmlns:w14="http://schemas.microsoft.com/office/word/2010/wordml" xmlns:w15="http://schemas.microsoft.com/office/word/2012/wordml" xmlns:w16cid="http://schemas.microsoft.com/office/word/2016/wordml/cid" xmlns:w16se="http://schemas.microsoft.com/office/word/2015/wordml/symex" xmlns:wpg="http://schemas.microsoft.com/office/word/2010/wordprocessingGroup" xmlns:wpi="http://schemas.microsoft.com/office/word/2010/wordprocessingInk" xmlns:wne="http://schemas.microsoft.com/office/word/2006/wordml" xmlns:wps="http://schemas.microsoft.com/office/word/2010/wordprocessingShape" mc:Ignorable="w14 w15 w16se w16cid wp14">
   <w:body>
     <w:p>
       <w:pPr>
@@ -46,6 +46,12 @@
           <w:rFonts w:ascii="Arial" w:hAnsi="Arial" w:cs="Arial"/>
         </w:rPr>
       </w:pPr>
+      <w:r>
+        <w:rPr>
+          <w:rFonts w:ascii="Arial" w:hAnsi="Arial" w:cs="Arial"/>
+        </w:rPr>
+        <w:t xml:space="preserve">Nelson David Quiñones </w:t>
+      </w:r>
     </w:p>
     <w:p>
       <w:pPr>
@@ -58,6 +64,12 @@
           <w:rFonts w:ascii="Arial" w:hAnsi="Arial" w:cs="Arial"/>
         </w:rPr>
       </w:pPr>
+      <w:r>
+        <w:rPr>
+          <w:rFonts w:ascii="Arial" w:hAnsi="Arial" w:cs="Arial"/>
+        </w:rPr>
+        <w:t>Fabio Andrés Mejía</w:t>
+      </w:r>
     </w:p>
     <w:p>
       <w:pPr>
@@ -66,8 +78,6 @@
           <w:b/>
         </w:rPr>
       </w:pPr>
-      <w:bookmarkStart w:id="0" w:name="_GoBack"/>
-      <w:bookmarkEnd w:id="0"/>
     </w:p>
     <w:p>
       <w:pPr>
@@ -781,19 +791,7 @@
               <w:rPr>
                 <w:rFonts w:ascii="Arial" w:hAnsi="Arial" w:cs="Arial"/>
               </w:rPr>
-              <w:t xml:space="preserve">Se debe poder consultar el precio más </w:t>
-            </w:r>
-            <w:r>
-              <w:rPr>
-                <w:rFonts w:ascii="Arial" w:hAnsi="Arial" w:cs="Arial"/>
-              </w:rPr>
-              <w:t>bajo</w:t>
-            </w:r>
-            <w:r>
-              <w:rPr>
-                <w:rFonts w:ascii="Arial" w:hAnsi="Arial" w:cs="Arial"/>
-              </w:rPr>
-              <w:t xml:space="preserve"> que tuvo una acción o una divisa dentro de un rango de tiempo dado.</w:t>
+              <w:t>Se debe poder consultar el precio más bajo que tuvo una acción o una divisa dentro de un rango de tiempo dado.</w:t>
             </w:r>
           </w:p>
         </w:tc>
@@ -907,19 +905,7 @@
               <w:rPr>
                 <w:rFonts w:ascii="Arial" w:hAnsi="Arial" w:cs="Arial"/>
               </w:rPr>
-              <w:t xml:space="preserve">Se mostró el precio más </w:t>
-            </w:r>
-            <w:r>
-              <w:rPr>
-                <w:rFonts w:ascii="Arial" w:hAnsi="Arial" w:cs="Arial"/>
-              </w:rPr>
-              <w:t>bajo</w:t>
-            </w:r>
-            <w:r>
-              <w:rPr>
-                <w:rFonts w:ascii="Arial" w:hAnsi="Arial" w:cs="Arial"/>
-              </w:rPr>
-              <w:t xml:space="preserve"> de la acción o de la divisa de acuerdo al rango de tiempo ingresado.</w:t>
+              <w:t>Se mostró el precio más bajo de la acción o de la divisa de acuerdo al rango de tiempo ingresado.</w:t>
             </w:r>
           </w:p>
         </w:tc>
@@ -1132,13 +1118,7 @@
               <w:rPr>
                 <w:rFonts w:ascii="Arial" w:hAnsi="Arial" w:cs="Arial"/>
               </w:rPr>
-              <w:t>la</w:t>
-            </w:r>
-            <w:r>
-              <w:rPr>
-                <w:rFonts w:ascii="Arial" w:hAnsi="Arial" w:cs="Arial"/>
-              </w:rPr>
-              <w:t xml:space="preserve"> divisa</w:t>
+              <w:t>la divisa</w:t>
             </w:r>
             <w:r>
               <w:rPr>
@@ -1814,28 +1794,20 @@
               <w:rPr>
                 <w:rFonts w:ascii="Arial" w:hAnsi="Arial" w:cs="Arial"/>
               </w:rPr>
+              <w:t xml:space="preserve"> la</w:t>
+            </w:r>
+            <w:r>
+              <w:rPr>
+                <w:rFonts w:ascii="Arial" w:hAnsi="Arial" w:cs="Arial"/>
+              </w:rPr>
               <w:t xml:space="preserve"> </w:t>
             </w:r>
-            <w:proofErr w:type="gramStart"/>
-            <w:r>
-              <w:rPr>
-                <w:rFonts w:ascii="Arial" w:hAnsi="Arial" w:cs="Arial"/>
-              </w:rPr>
-              <w:t>la</w:t>
-            </w:r>
-            <w:r>
-              <w:rPr>
-                <w:rFonts w:ascii="Arial" w:hAnsi="Arial" w:cs="Arial"/>
-              </w:rPr>
-              <w:t xml:space="preserve"> </w:t>
-            </w:r>
             <w:r>
               <w:rPr>
                 <w:rFonts w:ascii="Arial" w:hAnsi="Arial" w:cs="Arial"/>
               </w:rPr>
               <w:t>divisas</w:t>
             </w:r>
-            <w:proofErr w:type="gramEnd"/>
             <w:r>
               <w:rPr>
                 <w:rFonts w:ascii="Arial" w:hAnsi="Arial" w:cs="Arial"/>
@@ -2791,6 +2763,1176 @@
         </w:rPr>
       </w:pPr>
     </w:p>
+    <w:p>
+      <w:pPr>
+        <w:rPr>
+          <w:rFonts w:ascii="Arial" w:hAnsi="Arial" w:cs="Arial"/>
+        </w:rPr>
+      </w:pPr>
+    </w:p>
+    <w:p>
+      <w:pPr>
+        <w:rPr>
+          <w:rFonts w:ascii="Arial" w:hAnsi="Arial" w:cs="Arial"/>
+        </w:rPr>
+      </w:pPr>
+    </w:p>
+    <w:p>
+      <w:pPr>
+        <w:rPr>
+          <w:rFonts w:ascii="Arial" w:hAnsi="Arial" w:cs="Arial"/>
+        </w:rPr>
+      </w:pPr>
+    </w:p>
+    <w:p>
+      <w:pPr>
+        <w:rPr>
+          <w:rFonts w:ascii="Arial" w:hAnsi="Arial" w:cs="Arial"/>
+        </w:rPr>
+      </w:pPr>
+    </w:p>
+    <w:p>
+      <w:pPr>
+        <w:jc w:val="center"/>
+        <w:rPr>
+          <w:rFonts w:ascii="Arial" w:hAnsi="Arial" w:cs="Arial"/>
+          <w:b/>
+        </w:rPr>
+      </w:pPr>
+      <w:r>
+        <w:rPr>
+          <w:rFonts w:ascii="Arial" w:hAnsi="Arial" w:cs="Arial"/>
+          <w:b/>
+        </w:rPr>
+        <w:t>Recopilación</w:t>
+      </w:r>
+      <w:r>
+        <w:rPr>
+          <w:rFonts w:ascii="Arial" w:hAnsi="Arial" w:cs="Arial"/>
+          <w:b/>
+        </w:rPr>
+        <w:t xml:space="preserve"> de la información necesaria</w:t>
+      </w:r>
+    </w:p>
+    <w:p>
+      <w:pPr>
+        <w:rPr>
+          <w:rFonts w:ascii="Arial" w:hAnsi="Arial" w:cs="Arial"/>
+        </w:rPr>
+      </w:pPr>
+      <w:r>
+        <w:rPr>
+          <w:rFonts w:ascii="Arial" w:hAnsi="Arial" w:cs="Arial"/>
+        </w:rPr>
+        <w:t>En esta aplicación se desarrollará una herramienta para el manejo y análisis de información de mercados financieros, esto implica conocer y manejar una cierta cantidad de conceptos básicos sobre el tema.</w:t>
+      </w:r>
+    </w:p>
+    <w:p>
+      <w:pPr>
+        <w:rPr>
+          <w:rFonts w:ascii="Arial" w:hAnsi="Arial" w:cs="Arial"/>
+        </w:rPr>
+      </w:pPr>
+      <w:r>
+        <w:rPr>
+          <w:rFonts w:ascii="Arial" w:hAnsi="Arial" w:cs="Arial"/>
+        </w:rPr>
+        <w:t xml:space="preserve">Un </w:t>
+      </w:r>
+      <w:r>
+        <w:rPr>
+          <w:rFonts w:ascii="Arial" w:hAnsi="Arial" w:cs="Arial"/>
+          <w:b/>
+        </w:rPr>
+        <w:t>mercado financiero</w:t>
+      </w:r>
+      <w:r>
+        <w:rPr>
+          <w:rFonts w:ascii="Arial" w:hAnsi="Arial" w:cs="Arial"/>
+        </w:rPr>
+        <w:t xml:space="preserve"> es un término amplio que describe cualquier mercado donde se negocien valores, incluidas acciones, bonos, divisas y derivados. Algunos mercados financieros son pequeños con poca actividad, mientras que otros mercados como la Bolsa de Valores de Nueva York (NYSE) intercambian trillones de dólares de valores diariamente.</w:t>
+      </w:r>
+    </w:p>
+    <w:p>
+      <w:pPr>
+        <w:rPr>
+          <w:rFonts w:ascii="Arial" w:hAnsi="Arial" w:cs="Arial"/>
+        </w:rPr>
+      </w:pPr>
+      <w:r>
+        <w:rPr>
+          <w:rFonts w:ascii="Arial" w:hAnsi="Arial" w:cs="Arial"/>
+        </w:rPr>
+        <w:t xml:space="preserve">El </w:t>
+      </w:r>
+      <w:r>
+        <w:rPr>
+          <w:rFonts w:ascii="Arial" w:hAnsi="Arial" w:cs="Arial"/>
+          <w:b/>
+        </w:rPr>
+        <w:t>mercado de valores</w:t>
+      </w:r>
+      <w:r>
+        <w:rPr>
+          <w:rFonts w:ascii="Arial" w:hAnsi="Arial" w:cs="Arial"/>
+        </w:rPr>
+        <w:t xml:space="preserve"> es un mercado financiero que permite a los inversores comprar y vender acciones de empresas que cotizan en bolsa. El </w:t>
+      </w:r>
+      <w:r>
+        <w:rPr>
+          <w:rFonts w:ascii="Arial" w:hAnsi="Arial" w:cs="Arial"/>
+          <w:b/>
+        </w:rPr>
+        <w:t>mercado de valores</w:t>
+      </w:r>
+      <w:r>
+        <w:rPr>
+          <w:rFonts w:ascii="Arial" w:hAnsi="Arial" w:cs="Arial"/>
+        </w:rPr>
+        <w:t xml:space="preserve"> primario es donde primero se ofrecen nuevas emisiones de acciones. Cualquier comercio posterior de valores bursátiles ocurre en el </w:t>
+      </w:r>
+      <w:r>
+        <w:rPr>
+          <w:rFonts w:ascii="Arial" w:hAnsi="Arial" w:cs="Arial"/>
+          <w:b/>
+        </w:rPr>
+        <w:t>mercado secundario</w:t>
+      </w:r>
+      <w:r>
+        <w:rPr>
+          <w:rFonts w:ascii="Arial" w:hAnsi="Arial" w:cs="Arial"/>
+        </w:rPr>
+        <w:t>.</w:t>
+      </w:r>
+    </w:p>
+    <w:p>
+      <w:pPr>
+        <w:rPr>
+          <w:rFonts w:ascii="Arial" w:hAnsi="Arial" w:cs="Arial"/>
+        </w:rPr>
+      </w:pPr>
+      <w:r>
+        <w:rPr>
+          <w:rFonts w:ascii="Arial" w:hAnsi="Arial" w:cs="Arial"/>
+        </w:rPr>
+        <w:t>Para un nuevo inversor, el mercado de valores puede sentirse como un juego</w:t>
+      </w:r>
+      <w:r>
+        <w:rPr>
+          <w:rFonts w:ascii="Arial" w:hAnsi="Arial" w:cs="Arial"/>
+        </w:rPr>
+        <w:t xml:space="preserve"> de azar </w:t>
+      </w:r>
+      <w:r>
+        <w:rPr>
+          <w:rFonts w:ascii="Arial" w:hAnsi="Arial" w:cs="Arial"/>
+        </w:rPr>
+        <w:t xml:space="preserve">legalizado. "¡Damas y caballeros, hagan sus apuestas! ¡Elija aleatoriamente una acción basada en el instinto y la charla </w:t>
+      </w:r>
+      <w:r>
+        <w:rPr>
+          <w:rFonts w:ascii="Arial" w:hAnsi="Arial" w:cs="Arial"/>
+        </w:rPr>
+        <w:t>con la vecina</w:t>
+      </w:r>
+      <w:r>
+        <w:rPr>
+          <w:rFonts w:ascii="Arial" w:hAnsi="Arial" w:cs="Arial"/>
+        </w:rPr>
+        <w:t>! Si el precio de su acción sube, ¿y quién sabe por qué? ¡Usted gana! ¡Si baja, pierde!"</w:t>
+      </w:r>
+      <w:r>
+        <w:rPr>
+          <w:rFonts w:ascii="Arial" w:hAnsi="Arial" w:cs="Arial"/>
+        </w:rPr>
+        <w:t>.</w:t>
+      </w:r>
+    </w:p>
+    <w:p>
+      <w:pPr>
+        <w:rPr>
+          <w:rFonts w:ascii="Arial" w:hAnsi="Arial" w:cs="Arial"/>
+        </w:rPr>
+      </w:pPr>
+      <w:r>
+        <w:rPr>
+          <w:rFonts w:ascii="Arial" w:hAnsi="Arial" w:cs="Arial"/>
+        </w:rPr>
+        <w:t xml:space="preserve">El mercado de valores puede ser intimidante, pero un poco de información puede ayudar a aliviar sus temores. Vamos a empezar con algunas definiciones básicas. Una </w:t>
+      </w:r>
+      <w:r>
+        <w:rPr>
+          <w:rFonts w:ascii="Arial" w:hAnsi="Arial" w:cs="Arial"/>
+          <w:b/>
+        </w:rPr>
+        <w:t>acción</w:t>
+      </w:r>
+      <w:r>
+        <w:rPr>
+          <w:rFonts w:ascii="Arial" w:hAnsi="Arial" w:cs="Arial"/>
+        </w:rPr>
+        <w:t xml:space="preserve"> es, literalmente, una parte de la propiedad de una empresa. Cuando</w:t>
+      </w:r>
+      <w:r>
+        <w:rPr>
+          <w:rFonts w:ascii="Arial" w:hAnsi="Arial" w:cs="Arial"/>
+        </w:rPr>
+        <w:t xml:space="preserve"> se</w:t>
+      </w:r>
+      <w:r>
+        <w:rPr>
+          <w:rFonts w:ascii="Arial" w:hAnsi="Arial" w:cs="Arial"/>
+        </w:rPr>
+        <w:t xml:space="preserve"> compra acciones, </w:t>
+      </w:r>
+      <w:r>
+        <w:rPr>
+          <w:rFonts w:ascii="Arial" w:hAnsi="Arial" w:cs="Arial"/>
+        </w:rPr>
+        <w:t xml:space="preserve">se obtiene </w:t>
+      </w:r>
+      <w:r>
+        <w:rPr>
+          <w:rFonts w:ascii="Arial" w:hAnsi="Arial" w:cs="Arial"/>
+        </w:rPr>
+        <w:t xml:space="preserve">derecho a una pequeña fracción de los </w:t>
+      </w:r>
+      <w:r>
+        <w:rPr>
+          <w:rFonts w:ascii="Arial" w:hAnsi="Arial" w:cs="Arial"/>
+          <w:b/>
+        </w:rPr>
+        <w:t>activos</w:t>
+      </w:r>
+      <w:r>
+        <w:rPr>
+          <w:rFonts w:ascii="Arial" w:hAnsi="Arial" w:cs="Arial"/>
+        </w:rPr>
+        <w:t xml:space="preserve"> y </w:t>
+      </w:r>
+      <w:r>
+        <w:rPr>
+          <w:rFonts w:ascii="Arial" w:hAnsi="Arial" w:cs="Arial"/>
+          <w:b/>
+        </w:rPr>
+        <w:t>ganancias</w:t>
+      </w:r>
+      <w:r>
+        <w:rPr>
+          <w:rFonts w:ascii="Arial" w:hAnsi="Arial" w:cs="Arial"/>
+        </w:rPr>
+        <w:t xml:space="preserve"> de esa compañía.</w:t>
+      </w:r>
+    </w:p>
+    <w:p>
+      <w:pPr>
+        <w:rPr>
+          <w:rFonts w:ascii="Arial" w:hAnsi="Arial" w:cs="Arial"/>
+        </w:rPr>
+      </w:pPr>
+      <w:r>
+        <w:rPr>
+          <w:rFonts w:ascii="Arial" w:hAnsi="Arial" w:cs="Arial"/>
+        </w:rPr>
+        <w:t xml:space="preserve">Los </w:t>
+      </w:r>
+      <w:r>
+        <w:rPr>
+          <w:rFonts w:ascii="Arial" w:hAnsi="Arial" w:cs="Arial"/>
+          <w:b/>
+        </w:rPr>
+        <w:t>activos</w:t>
+      </w:r>
+      <w:r>
+        <w:rPr>
+          <w:rFonts w:ascii="Arial" w:hAnsi="Arial" w:cs="Arial"/>
+        </w:rPr>
+        <w:t xml:space="preserve"> incluyen todo lo que la compañía posee (edificios, equipos, marcas registradas) y las </w:t>
+      </w:r>
+      <w:r>
+        <w:rPr>
+          <w:rFonts w:ascii="Arial" w:hAnsi="Arial" w:cs="Arial"/>
+          <w:b/>
+        </w:rPr>
+        <w:t>ganancias</w:t>
+      </w:r>
+      <w:r>
+        <w:rPr>
+          <w:rFonts w:ascii="Arial" w:hAnsi="Arial" w:cs="Arial"/>
+        </w:rPr>
+        <w:t xml:space="preserve"> son todo el dinero que la compañía obtiene de la venta de sus productos y servicios.</w:t>
+      </w:r>
+    </w:p>
+    <w:p>
+      <w:pPr>
+        <w:rPr>
+          <w:rFonts w:ascii="Arial" w:hAnsi="Arial" w:cs="Arial"/>
+        </w:rPr>
+      </w:pPr>
+      <w:r>
+        <w:rPr>
+          <w:rFonts w:ascii="Arial" w:hAnsi="Arial" w:cs="Arial"/>
+        </w:rPr>
+        <w:t>¿Por qué una empresa querría compartir sus activos y ganancias con el público en general? Porque necesita el dinero. Las empresas solo tienen dos formas de recaudar dinero para cubrir los costos iniciales o expandir el negocio: puede pedir dinero prestado (un proceso conocido como financiamiento de deuda) o vender acciones</w:t>
+      </w:r>
+      <w:r>
+        <w:rPr>
+          <w:rFonts w:ascii="Arial" w:hAnsi="Arial" w:cs="Arial"/>
+        </w:rPr>
+        <w:t>.</w:t>
+      </w:r>
+    </w:p>
+    <w:p>
+      <w:pPr>
+        <w:rPr>
+          <w:rFonts w:ascii="Arial" w:hAnsi="Arial" w:cs="Arial"/>
+        </w:rPr>
+      </w:pPr>
+      <w:r>
+        <w:rPr>
+          <w:rFonts w:ascii="Arial" w:hAnsi="Arial" w:cs="Arial"/>
+        </w:rPr>
+        <w:t>La desventaja de pedir dinero prestado es que la compañía tiene que pagar el préstamo con intereses. Al vender acciones, sin embargo, la compañía obtiene dinero con menos condiciones. No hay intereses que pagar y ningún requisito para pagar siquiera el dinero</w:t>
+      </w:r>
+      <w:r>
+        <w:rPr>
+          <w:rFonts w:ascii="Arial" w:hAnsi="Arial" w:cs="Arial"/>
+        </w:rPr>
+        <w:t xml:space="preserve"> que se obtuvo</w:t>
+      </w:r>
+      <w:r>
+        <w:rPr>
+          <w:rFonts w:ascii="Arial" w:hAnsi="Arial" w:cs="Arial"/>
+        </w:rPr>
+        <w:t>.</w:t>
+      </w:r>
+    </w:p>
+    <w:p>
+      <w:pPr>
+        <w:rPr>
+          <w:rFonts w:ascii="Arial" w:hAnsi="Arial" w:cs="Arial"/>
+        </w:rPr>
+      </w:pPr>
+      <w:r>
+        <w:rPr>
+          <w:rFonts w:ascii="Arial" w:hAnsi="Arial" w:cs="Arial"/>
+        </w:rPr>
+        <w:t>En la actualidad ya existen muchas aplicaciones relacionadas con el análisis de mercados bursátiles y herramientas para hacer trading. Dado que enfrentarse a los mercados sin las herramientas necesarias es un suicidio. Ya hay herramientas que te permiten guardar tu trabajo en la nube, o trabajar de manera cooperativa en tiempo real con colegas, o incluso se desarrollan como herramientas para aplicaciones móviles.</w:t>
+      </w:r>
+    </w:p>
+    <w:p>
+      <w:pPr>
+        <w:rPr>
+          <w:rFonts w:ascii="Arial" w:hAnsi="Arial" w:cs="Arial"/>
+        </w:rPr>
+      </w:pPr>
+      <w:r>
+        <w:rPr>
+          <w:rFonts w:ascii="Arial" w:hAnsi="Arial" w:cs="Arial"/>
+        </w:rPr>
+        <w:t xml:space="preserve">Este tipo de aplicaciones ha generado un </w:t>
+      </w:r>
+      <w:r>
+        <w:rPr>
+          <w:rFonts w:ascii="Arial" w:hAnsi="Arial" w:cs="Arial"/>
+        </w:rPr>
+        <w:t>gran impacto debido a l</w:t>
+      </w:r>
+      <w:r>
+        <w:rPr>
+          <w:rFonts w:ascii="Arial" w:hAnsi="Arial" w:cs="Arial"/>
+        </w:rPr>
+        <w:t xml:space="preserve">as bajas barreras de entrada de las aplicaciones, la automatización y la conocida interfaz de estilo Tinder, de </w:t>
+      </w:r>
+      <w:r>
+        <w:rPr>
+          <w:rFonts w:ascii="Arial" w:hAnsi="Arial" w:cs="Arial"/>
+        </w:rPr>
+        <w:lastRenderedPageBreak/>
+        <w:t>compra y deslizamiento</w:t>
+      </w:r>
+      <w:r>
+        <w:rPr>
+          <w:rFonts w:ascii="Arial" w:hAnsi="Arial" w:cs="Arial"/>
+        </w:rPr>
+        <w:t xml:space="preserve">, buenos ejemplos de este tipo de aplicaciones son </w:t>
+      </w:r>
+      <w:r>
+        <w:rPr>
+          <w:rFonts w:ascii="Arial" w:hAnsi="Arial" w:cs="Arial"/>
+        </w:rPr>
+        <w:t xml:space="preserve">Robinhood, Acorns </w:t>
+      </w:r>
+      <w:r>
+        <w:rPr>
+          <w:rFonts w:ascii="Arial" w:hAnsi="Arial" w:cs="Arial"/>
+        </w:rPr>
+        <w:t>y</w:t>
+      </w:r>
+      <w:r>
+        <w:rPr>
+          <w:rFonts w:ascii="Arial" w:hAnsi="Arial" w:cs="Arial"/>
+        </w:rPr>
+        <w:t xml:space="preserve"> Stash.</w:t>
+      </w:r>
+    </w:p>
+    <w:p>
+      <w:pPr>
+        <w:rPr>
+          <w:rFonts w:ascii="Arial" w:hAnsi="Arial" w:cs="Arial"/>
+        </w:rPr>
+      </w:pPr>
+      <w:r>
+        <w:rPr>
+          <w:rFonts w:ascii="Arial" w:hAnsi="Arial" w:cs="Arial"/>
+        </w:rPr>
+        <w:t>Stash le permite seleccionar más de 40 fondos y acciones cotizados en bolsa (ETF) diferentes para un depósito mínimo de $ 5. Según Stash, desde su lanzamiento a fines de 2015, ha acumulado casi 2 millones de clientes y 5 millones de suscriptores educativos, con aproximadamente 40,000 nuevos clientes que se unen semanalmente.</w:t>
+      </w:r>
+    </w:p>
+    <w:p>
+      <w:pPr>
+        <w:rPr>
+          <w:rFonts w:ascii="Arial" w:hAnsi="Arial" w:cs="Arial"/>
+        </w:rPr>
+      </w:pPr>
+    </w:p>
+    <w:p>
+      <w:pPr>
+        <w:rPr>
+          <w:rFonts w:ascii="Arial" w:hAnsi="Arial" w:cs="Arial"/>
+        </w:rPr>
+      </w:pPr>
+    </w:p>
+    <w:p>
+      <w:pPr>
+        <w:rPr>
+          <w:rFonts w:ascii="Arial" w:hAnsi="Arial" w:cs="Arial"/>
+          <w:b/>
+        </w:rPr>
+      </w:pPr>
+      <w:r>
+        <w:rPr>
+          <w:rFonts w:ascii="Arial" w:hAnsi="Arial" w:cs="Arial"/>
+          <w:b/>
+        </w:rPr>
+        <w:br w:type="page"/>
+      </w:r>
+    </w:p>
+    <w:p>
+      <w:pPr>
+        <w:jc w:val="center"/>
+        <w:rPr>
+          <w:rFonts w:ascii="Arial" w:hAnsi="Arial" w:cs="Arial"/>
+          <w:b/>
+        </w:rPr>
+      </w:pPr>
+    </w:p>
+    <w:p>
+      <w:pPr>
+        <w:jc w:val="center"/>
+        <w:rPr>
+          <w:rFonts w:ascii="Arial" w:hAnsi="Arial" w:cs="Arial"/>
+          <w:b/>
+        </w:rPr>
+      </w:pPr>
+      <w:r>
+        <w:rPr>
+          <w:rFonts w:ascii="Arial" w:hAnsi="Arial" w:cs="Arial"/>
+          <w:b/>
+        </w:rPr>
+        <w:t>Búsqueda de soluciones creativas</w:t>
+      </w:r>
+    </w:p>
+    <w:p>
+      <w:pPr>
+        <w:rPr>
+          <w:rFonts w:ascii="Arial" w:hAnsi="Arial" w:cs="Arial"/>
+        </w:rPr>
+      </w:pPr>
+      <w:r>
+        <w:rPr>
+          <w:rFonts w:ascii="Arial" w:hAnsi="Arial" w:cs="Arial"/>
+        </w:rPr>
+        <w:t xml:space="preserve">Para la búsqueda de soluciones analizaremos las maneras posibles de modelar la </w:t>
+      </w:r>
+      <w:r>
+        <w:rPr>
+          <w:rFonts w:ascii="Arial" w:hAnsi="Arial" w:cs="Arial"/>
+        </w:rPr>
+        <w:t>información que</w:t>
+      </w:r>
+      <w:r>
+        <w:rPr>
+          <w:rFonts w:ascii="Arial" w:hAnsi="Arial" w:cs="Arial"/>
+        </w:rPr>
+        <w:t xml:space="preserve"> se nos entregan, y algunas variaciones en el procesamiento de dicha información.</w:t>
+      </w:r>
+    </w:p>
+    <w:p>
+      <w:pPr>
+        <w:rPr>
+          <w:rFonts w:ascii="Arial" w:hAnsi="Arial" w:cs="Arial"/>
+        </w:rPr>
+      </w:pPr>
+    </w:p>
+    <w:p>
+      <w:pPr>
+        <w:rPr>
+          <w:rFonts w:ascii="Arial" w:hAnsi="Arial" w:cs="Arial"/>
+        </w:rPr>
+      </w:pPr>
+      <w:r>
+        <w:rPr>
+          <w:rFonts w:ascii="Arial" w:hAnsi="Arial" w:cs="Arial"/>
+        </w:rPr>
+        <w:t>En general la aplicación va a contar con una clase Principal en la que se hagan todas las operaciones fundamentales pedidas en los requerimientos. Para este fin la clase principal, llamada BVC, estará compuesta por dos arreglos, un arreglo con los mercados de acciones, y el otro con los mercados de divisas.</w:t>
+      </w:r>
+    </w:p>
+    <w:p>
+      <w:pPr>
+        <w:rPr>
+          <w:rFonts w:ascii="Arial" w:hAnsi="Arial" w:cs="Arial"/>
+        </w:rPr>
+      </w:pPr>
+      <w:r>
+        <w:rPr>
+          <w:rFonts w:ascii="Arial" w:hAnsi="Arial" w:cs="Arial"/>
+        </w:rPr>
+        <w:t xml:space="preserve"> Cada mercado será modelado como un objeto en el que se almacena las características y el comportamiento de los valores que toma dicho mercado en el tiempo. Ahora bien, cada mercado puede ser modelado de muchas maneras, aquí nuestras posibles soluciones a dicho problema: </w:t>
+      </w:r>
+    </w:p>
+    <w:p>
+      <w:pPr>
+        <w:pStyle w:val="Prrafodelista"/>
+        <w:numPr>
+          <w:ilvl w:val="0"/>
+          <w:numId w:val="8"/>
+        </w:numPr>
+        <w:rPr>
+          <w:rFonts w:ascii="Arial" w:hAnsi="Arial" w:cs="Arial"/>
+        </w:rPr>
+      </w:pPr>
+      <w:r>
+        <w:rPr>
+          <w:rFonts w:ascii="Arial" w:hAnsi="Arial" w:cs="Arial"/>
+        </w:rPr>
+        <w:t>Modelar los</w:t>
+      </w:r>
+      <w:r>
+        <w:rPr>
+          <w:rFonts w:ascii="Arial" w:hAnsi="Arial" w:cs="Arial"/>
+        </w:rPr>
+        <w:t xml:space="preserve"> datos del</w:t>
+      </w:r>
+      <w:r>
+        <w:rPr>
+          <w:rFonts w:ascii="Arial" w:hAnsi="Arial" w:cs="Arial"/>
+        </w:rPr>
+        <w:t xml:space="preserve"> mercado</w:t>
+      </w:r>
+      <w:r>
+        <w:rPr>
+          <w:rFonts w:ascii="Arial" w:hAnsi="Arial" w:cs="Arial"/>
+        </w:rPr>
+        <w:t xml:space="preserve"> con arreglos:</w:t>
+      </w:r>
+    </w:p>
+    <w:p>
+      <w:pPr>
+        <w:pStyle w:val="Prrafodelista"/>
+        <w:rPr>
+          <w:rFonts w:ascii="Arial" w:hAnsi="Arial" w:cs="Arial"/>
+        </w:rPr>
+      </w:pPr>
+    </w:p>
+    <w:p>
+      <w:pPr>
+        <w:pStyle w:val="Prrafodelista"/>
+        <w:rPr>
+          <w:rFonts w:ascii="Arial" w:hAnsi="Arial" w:cs="Arial"/>
+        </w:rPr>
+      </w:pPr>
+      <w:r>
+        <w:rPr>
+          <w:rFonts w:ascii="Arial" w:hAnsi="Arial" w:cs="Arial"/>
+        </w:rPr>
+        <w:t>Cada valor del mercado sería almacenado en un arreglo según su orden de llegada, cada posición del arreglo sería ocupada por un objeto que posee la fecha y el valor del mercado en dicha fecha.</w:t>
+      </w:r>
+    </w:p>
+    <w:p>
+      <w:pPr>
+        <w:pStyle w:val="Prrafodelista"/>
+        <w:rPr>
+          <w:rFonts w:ascii="Arial" w:hAnsi="Arial" w:cs="Arial"/>
+        </w:rPr>
+      </w:pPr>
+    </w:p>
+    <w:p>
+      <w:pPr>
+        <w:pStyle w:val="Prrafodelista"/>
+        <w:rPr>
+          <w:rFonts w:ascii="Arial" w:hAnsi="Arial" w:cs="Arial"/>
+        </w:rPr>
+      </w:pPr>
+      <w:r>
+        <w:rPr>
+          <w:rFonts w:ascii="Arial" w:hAnsi="Arial" w:cs="Arial"/>
+        </w:rPr>
+        <w:t xml:space="preserve">Todas las operaciones relacionadas con la información de los mercados se harían en tiempo lineal dado que buscar un elemento en el peor de los casos siempre involucra buscar en toda la estructura, con excepción de los requerimientos 4 y 8 que implican buscar el intervalo de crecimiento más grande, que tomaría tiempo n*log(n) utilizando la estrategia más </w:t>
+      </w:r>
+      <w:r>
+        <w:rPr>
+          <w:rFonts w:ascii="Arial" w:hAnsi="Arial" w:cs="Arial"/>
+        </w:rPr>
+        <w:t>optima</w:t>
+      </w:r>
+      <w:r>
+        <w:rPr>
+          <w:rFonts w:ascii="Arial" w:hAnsi="Arial" w:cs="Arial"/>
+        </w:rPr>
+        <w:t xml:space="preserve"> de divide y vencerás</w:t>
+      </w:r>
+      <w:r>
+        <w:rPr>
+          <w:rFonts w:ascii="Arial" w:hAnsi="Arial" w:cs="Arial"/>
+        </w:rPr>
+        <w:t>, otras posibles estrategias serán discutidas más adelante.</w:t>
+      </w:r>
+    </w:p>
+    <w:p>
+      <w:pPr>
+        <w:pStyle w:val="Prrafodelista"/>
+        <w:rPr>
+          <w:rFonts w:ascii="Arial" w:hAnsi="Arial" w:cs="Arial"/>
+        </w:rPr>
+      </w:pPr>
+    </w:p>
+    <w:p>
+      <w:pPr>
+        <w:pStyle w:val="Prrafodelista"/>
+        <w:numPr>
+          <w:ilvl w:val="0"/>
+          <w:numId w:val="8"/>
+        </w:numPr>
+        <w:rPr>
+          <w:rFonts w:ascii="Arial" w:hAnsi="Arial" w:cs="Arial"/>
+        </w:rPr>
+      </w:pPr>
+      <w:r>
+        <w:rPr>
+          <w:rFonts w:ascii="Arial" w:hAnsi="Arial" w:cs="Arial"/>
+        </w:rPr>
+        <w:t>Modelar l</w:t>
+      </w:r>
+      <w:r>
+        <w:rPr>
+          <w:rFonts w:ascii="Arial" w:hAnsi="Arial" w:cs="Arial"/>
+        </w:rPr>
+        <w:t>os datos del mercado con un HashMap:</w:t>
+      </w:r>
+    </w:p>
+    <w:p>
+      <w:pPr>
+        <w:pStyle w:val="Prrafodelista"/>
+        <w:rPr>
+          <w:rFonts w:ascii="Arial" w:hAnsi="Arial" w:cs="Arial"/>
+        </w:rPr>
+      </w:pPr>
+    </w:p>
+    <w:p>
+      <w:pPr>
+        <w:pStyle w:val="Prrafodelista"/>
+        <w:rPr>
+          <w:rFonts w:ascii="Arial" w:hAnsi="Arial" w:cs="Arial"/>
+        </w:rPr>
+      </w:pPr>
+      <w:r>
+        <w:rPr>
+          <w:rFonts w:ascii="Arial" w:hAnsi="Arial" w:cs="Arial"/>
+        </w:rPr>
+        <w:t>Cada valor de llegada sería almacenado en 2 HashMap, 1 en el que la llave sea la fecha, y en el otro la llave sería el valor.</w:t>
+      </w:r>
+    </w:p>
+    <w:p>
+      <w:pPr>
+        <w:pStyle w:val="Prrafodelista"/>
+        <w:rPr>
+          <w:rFonts w:ascii="Arial" w:hAnsi="Arial" w:cs="Arial"/>
+        </w:rPr>
+      </w:pPr>
+    </w:p>
+    <w:p>
+      <w:pPr>
+        <w:pStyle w:val="Prrafodelista"/>
+        <w:rPr>
+          <w:rFonts w:ascii="Arial" w:hAnsi="Arial" w:cs="Arial"/>
+        </w:rPr>
+      </w:pPr>
+      <w:r>
+        <w:rPr>
+          <w:rFonts w:ascii="Arial" w:hAnsi="Arial" w:cs="Arial"/>
+        </w:rPr>
+        <w:t>Lo útil de la idea anterior es que buscar seguiría haciéndose en tiempo lineal, pero cuando se quisiera consultar un valor basado en la fecha o el valor, tendríamos una ventaja frente a la idea anterior.</w:t>
+      </w:r>
+      <w:r>
+        <w:rPr>
+          <w:rFonts w:ascii="Arial" w:hAnsi="Arial" w:cs="Arial"/>
+        </w:rPr>
+        <w:t xml:space="preserve"> Los requerimientos 4 y 8 se pueden seguir resolviendo en n*log(n) creando arreglos auxiliares en los métodos correspondientes para cumplir dichos requerimientos.</w:t>
+      </w:r>
+    </w:p>
+    <w:p>
+      <w:pPr>
+        <w:pStyle w:val="Prrafodelista"/>
+        <w:rPr>
+          <w:rFonts w:ascii="Arial" w:hAnsi="Arial" w:cs="Arial"/>
+        </w:rPr>
+      </w:pPr>
+    </w:p>
+    <w:p>
+      <w:pPr>
+        <w:pStyle w:val="Prrafodelista"/>
+        <w:numPr>
+          <w:ilvl w:val="0"/>
+          <w:numId w:val="8"/>
+        </w:numPr>
+        <w:rPr>
+          <w:rFonts w:ascii="Arial" w:hAnsi="Arial" w:cs="Arial"/>
+        </w:rPr>
+      </w:pPr>
+      <w:r>
+        <w:rPr>
+          <w:rFonts w:ascii="Arial" w:hAnsi="Arial" w:cs="Arial"/>
+        </w:rPr>
+        <w:t>Modelar los datos de los mercados en arboles binarios de búsqueda:</w:t>
+      </w:r>
+    </w:p>
+    <w:p>
+      <w:pPr>
+        <w:pStyle w:val="Prrafodelista"/>
+        <w:rPr>
+          <w:rFonts w:ascii="Arial" w:hAnsi="Arial" w:cs="Arial"/>
+        </w:rPr>
+      </w:pPr>
+    </w:p>
+    <w:p>
+      <w:pPr>
+        <w:pStyle w:val="Prrafodelista"/>
+        <w:numPr>
+          <w:ilvl w:val="0"/>
+          <w:numId w:val="9"/>
+        </w:numPr>
+        <w:rPr>
+          <w:rFonts w:ascii="Arial" w:hAnsi="Arial" w:cs="Arial"/>
+        </w:rPr>
+      </w:pPr>
+      <w:r>
+        <w:rPr>
+          <w:rFonts w:ascii="Arial" w:hAnsi="Arial" w:cs="Arial"/>
+        </w:rPr>
+        <w:t>De manera preliminar podríamos pensar en usar árbol binario de búsqueda tal como el utilizado en APO 2, modelar 2 arboles por cada mercado, donde en un árbol las llaves serían los valores y en el otro las llaves serían las fechas.</w:t>
+      </w:r>
+    </w:p>
+    <w:p>
+      <w:pPr>
+        <w:pStyle w:val="Prrafodelista"/>
+        <w:numPr>
+          <w:ilvl w:val="0"/>
+          <w:numId w:val="9"/>
+        </w:numPr>
+        <w:rPr>
+          <w:rFonts w:ascii="Arial" w:hAnsi="Arial" w:cs="Arial"/>
+        </w:rPr>
+      </w:pPr>
+      <w:r>
+        <w:rPr>
+          <w:rFonts w:ascii="Arial" w:hAnsi="Arial" w:cs="Arial"/>
+        </w:rPr>
+        <w:lastRenderedPageBreak/>
+        <w:t xml:space="preserve">Ahora bien, </w:t>
+      </w:r>
+      <w:proofErr w:type="gramStart"/>
+      <w:r>
+        <w:rPr>
+          <w:rFonts w:ascii="Arial" w:hAnsi="Arial" w:cs="Arial"/>
+        </w:rPr>
+        <w:t>estando cursando</w:t>
+      </w:r>
+      <w:proofErr w:type="gramEnd"/>
+      <w:r>
+        <w:rPr>
+          <w:rFonts w:ascii="Arial" w:hAnsi="Arial" w:cs="Arial"/>
+        </w:rPr>
+        <w:t xml:space="preserve"> el curso de algoritmos y estructuras de datos, sabemos que si queremos unas búsquedas realmente eficientes dicho árbol debe estar balanceado. Para tal fin utilizaríamos los arboles balanceados conocidos como AVL y rojo y negro. Los datos de los mercados de divisas serían guardados en arboles rojo y negro, y los datos de los mercados de acciones serán guardados en AVL. El resto de la estrategia se sigue del punto A anterior.</w:t>
+      </w:r>
+    </w:p>
+    <w:p>
+      <w:pPr>
+        <w:pStyle w:val="Prrafodelista"/>
+        <w:ind w:left="1080"/>
+        <w:rPr>
+          <w:rFonts w:ascii="Arial" w:hAnsi="Arial" w:cs="Arial"/>
+        </w:rPr>
+      </w:pPr>
+    </w:p>
+    <w:p>
+      <w:pPr>
+        <w:pStyle w:val="Prrafodelista"/>
+        <w:ind w:left="1080"/>
+        <w:rPr>
+          <w:rFonts w:ascii="Arial" w:hAnsi="Arial" w:cs="Arial"/>
+        </w:rPr>
+      </w:pPr>
+      <w:r>
+        <w:rPr>
+          <w:rFonts w:ascii="Arial" w:hAnsi="Arial" w:cs="Arial"/>
+        </w:rPr>
+        <w:t>Esta estrategia completaría las búsquedas en log(n) y siendo creativo con los valores que se guardan en el árbol, podemos guardar la posición que ocupa dicho valor en un arreglo, dado el caso que se quiera volver a buscar dicho valor se puede realizar dicha búsqueda en tiempo constante.</w:t>
+      </w:r>
+      <w:r>
+        <w:rPr>
+          <w:rFonts w:ascii="Arial" w:hAnsi="Arial" w:cs="Arial"/>
+        </w:rPr>
+        <w:t xml:space="preserve"> </w:t>
+      </w:r>
+      <w:r>
+        <w:rPr>
+          <w:rFonts w:ascii="Arial" w:hAnsi="Arial" w:cs="Arial"/>
+        </w:rPr>
+        <w:t>Los requerimientos 4 y 8 se pueden seguir resolviendo en n*log(n) creando arreglos auxiliares en los métodos correspondientes para cumplir dichos requerimientos.</w:t>
+      </w:r>
+    </w:p>
+    <w:p>
+      <w:pPr>
+        <w:pStyle w:val="Prrafodelista"/>
+        <w:rPr>
+          <w:rFonts w:ascii="Arial" w:hAnsi="Arial" w:cs="Arial"/>
+        </w:rPr>
+      </w:pPr>
+      <w:r>
+        <w:rPr>
+          <w:rFonts w:ascii="Arial" w:hAnsi="Arial" w:cs="Arial"/>
+        </w:rPr>
+        <w:t xml:space="preserve"> </w:t>
+      </w:r>
+    </w:p>
+    <w:p>
+      <w:pPr>
+        <w:pStyle w:val="Prrafodelista"/>
+        <w:ind w:left="0"/>
+        <w:rPr>
+          <w:rFonts w:ascii="Arial" w:hAnsi="Arial" w:cs="Arial"/>
+        </w:rPr>
+      </w:pPr>
+      <w:r>
+        <w:rPr>
+          <w:rFonts w:ascii="Arial" w:hAnsi="Arial" w:cs="Arial"/>
+        </w:rPr>
+        <w:t>En general para resolver el problema de máximo crecimiento se puede replantear el problema para que encaje con el problema de hallar el sub-arreglo con la mayor suma posible.</w:t>
+      </w:r>
+    </w:p>
+    <w:p>
+      <w:pPr>
+        <w:pStyle w:val="Prrafodelista"/>
+        <w:ind w:left="0"/>
+        <w:rPr>
+          <w:rFonts w:ascii="Arial" w:hAnsi="Arial" w:cs="Arial"/>
+        </w:rPr>
+      </w:pPr>
+    </w:p>
+    <w:p>
+      <w:pPr>
+        <w:pStyle w:val="Prrafodelista"/>
+        <w:ind w:left="0"/>
+        <w:rPr>
+          <w:rFonts w:ascii="Arial" w:hAnsi="Arial" w:cs="Arial"/>
+        </w:rPr>
+      </w:pPr>
+      <w:r>
+        <w:rPr>
+          <w:rFonts w:ascii="Arial" w:hAnsi="Arial" w:cs="Arial"/>
+        </w:rPr>
+        <w:t xml:space="preserve">Queremos encontrar una secuencia de días durante los cuales el cambio neto desde el primer día hasta el último sea máximo. En lugar de mirar los precios diarios, consideremos el cambio diario en el precio, donde el cambio en el día i es la diferencia entre los precios después del día </w:t>
+      </w:r>
+      <w:r>
+        <w:rPr>
+          <w:rFonts w:ascii="Arial" w:hAnsi="Arial" w:cs="Arial"/>
+          <w:b/>
+        </w:rPr>
+        <w:t>i</w:t>
+      </w:r>
+      <w:r>
+        <w:rPr>
+          <w:rFonts w:ascii="Arial" w:hAnsi="Arial" w:cs="Arial"/>
+          <w:b/>
+        </w:rPr>
+        <w:t>-</w:t>
+      </w:r>
+      <w:r>
+        <w:rPr>
+          <w:rFonts w:ascii="Arial" w:hAnsi="Arial" w:cs="Arial"/>
+          <w:b/>
+        </w:rPr>
+        <w:t>1</w:t>
+      </w:r>
+      <w:r>
+        <w:rPr>
+          <w:rFonts w:ascii="Arial" w:hAnsi="Arial" w:cs="Arial"/>
+        </w:rPr>
+        <w:t xml:space="preserve"> y después del día </w:t>
+      </w:r>
+      <w:r>
+        <w:rPr>
+          <w:rFonts w:ascii="Arial" w:hAnsi="Arial" w:cs="Arial"/>
+          <w:b/>
+        </w:rPr>
+        <w:t>i</w:t>
+      </w:r>
+      <w:r>
+        <w:rPr>
+          <w:rFonts w:ascii="Arial" w:hAnsi="Arial" w:cs="Arial"/>
+        </w:rPr>
+        <w:t>.</w:t>
+      </w:r>
+    </w:p>
+    <w:p>
+      <w:pPr>
+        <w:pStyle w:val="Prrafodelista"/>
+        <w:ind w:left="0"/>
+        <w:rPr>
+          <w:rFonts w:ascii="Arial" w:hAnsi="Arial" w:cs="Arial"/>
+        </w:rPr>
+      </w:pPr>
+    </w:p>
+    <w:p>
+      <w:pPr>
+        <w:pStyle w:val="Prrafodelista"/>
+        <w:numPr>
+          <w:ilvl w:val="0"/>
+          <w:numId w:val="10"/>
+        </w:numPr>
+        <w:rPr>
+          <w:rFonts w:ascii="Arial" w:hAnsi="Arial" w:cs="Arial"/>
+        </w:rPr>
+      </w:pPr>
+      <w:r>
+        <w:rPr>
+          <w:rFonts w:ascii="Arial" w:hAnsi="Arial" w:cs="Arial"/>
+        </w:rPr>
+        <w:t>En general podríamos hacer todas las parejas posibles y ver cómo se comportan los precios de en medio, dicha solución representa una combinatoria, y probablemente implica una complejidad factorial.</w:t>
+      </w:r>
+    </w:p>
+    <w:p>
+      <w:pPr>
+        <w:pStyle w:val="Prrafodelista"/>
+        <w:ind w:left="0"/>
+        <w:rPr>
+          <w:rFonts w:ascii="Arial" w:hAnsi="Arial" w:cs="Arial"/>
+        </w:rPr>
+      </w:pPr>
+    </w:p>
+    <w:p>
+      <w:pPr>
+        <w:pStyle w:val="Prrafodelista"/>
+        <w:numPr>
+          <w:ilvl w:val="0"/>
+          <w:numId w:val="10"/>
+        </w:numPr>
+        <w:rPr>
+          <w:rFonts w:ascii="Arial" w:hAnsi="Arial" w:cs="Arial"/>
+        </w:rPr>
+      </w:pPr>
+      <w:r>
+        <w:rPr>
+          <w:rFonts w:ascii="Arial" w:hAnsi="Arial" w:cs="Arial"/>
+        </w:rPr>
+        <w:t xml:space="preserve">Ahora siendo un poco más eficientes, podemos pensar que </w:t>
+      </w:r>
+      <w:r>
+        <w:rPr>
+          <w:rFonts w:ascii="Arial" w:hAnsi="Arial" w:cs="Arial"/>
+        </w:rPr>
+        <w:t>no hay que evaluar cada pareja posible, en cambio evaluamos todos los posibles subconjuntos contiguos que se puedan realizar y escoger el que tenga la mayor suma neta de valores.</w:t>
+      </w:r>
+    </w:p>
+    <w:p>
+      <w:pPr>
+        <w:pStyle w:val="Prrafodelista"/>
+        <w:rPr>
+          <w:rFonts w:ascii="Arial" w:hAnsi="Arial" w:cs="Arial"/>
+        </w:rPr>
+      </w:pPr>
+    </w:p>
+    <w:p>
+      <w:pPr>
+        <w:pStyle w:val="Prrafodelista"/>
+        <w:numPr>
+          <w:ilvl w:val="0"/>
+          <w:numId w:val="10"/>
+        </w:numPr>
+        <w:rPr>
+          <w:rFonts w:ascii="Arial" w:hAnsi="Arial" w:cs="Arial"/>
+        </w:rPr>
+      </w:pPr>
+      <w:r>
+        <w:rPr>
+          <w:rFonts w:ascii="Arial" w:hAnsi="Arial" w:cs="Arial"/>
+        </w:rPr>
+        <w:t>Para finalizar podemos utilizar la estrategia de divide y vencerás</w:t>
+      </w:r>
+      <w:r>
+        <w:rPr>
+          <w:rFonts w:ascii="Arial" w:hAnsi="Arial" w:cs="Arial"/>
+        </w:rPr>
+        <w:t>. Dicha estrategia consiste en dividir el arreglo en mitades y evaluar si la suma más grande se encuentra a la derecha, a la izquierda o en el centro, y lo anterior repetirlo</w:t>
+      </w:r>
+      <w:r>
+        <w:rPr>
+          <w:rFonts w:ascii="Arial" w:hAnsi="Arial" w:cs="Arial"/>
+        </w:rPr>
+        <w:t xml:space="preserve"> recursivamente</w:t>
+      </w:r>
+      <w:r>
+        <w:rPr>
+          <w:rFonts w:ascii="Arial" w:hAnsi="Arial" w:cs="Arial"/>
+        </w:rPr>
+        <w:t xml:space="preserve"> hasta llegar </w:t>
+      </w:r>
+      <w:r>
+        <w:rPr>
+          <w:rFonts w:ascii="Arial" w:hAnsi="Arial" w:cs="Arial"/>
+        </w:rPr>
+        <w:t xml:space="preserve">a </w:t>
+      </w:r>
+      <w:r>
+        <w:rPr>
+          <w:rFonts w:ascii="Arial" w:hAnsi="Arial" w:cs="Arial"/>
+        </w:rPr>
+        <w:t>el caso base</w:t>
+      </w:r>
+      <w:r>
+        <w:rPr>
+          <w:rFonts w:ascii="Arial" w:hAnsi="Arial" w:cs="Arial"/>
+        </w:rPr>
+        <w:t xml:space="preserve"> en el que solo estamos evaluando una posición del arreglo</w:t>
+      </w:r>
+      <w:r>
+        <w:rPr>
+          <w:rFonts w:ascii="Arial" w:hAnsi="Arial" w:cs="Arial"/>
+        </w:rPr>
+        <w:t xml:space="preserve"> </w:t>
+      </w:r>
+      <w:r>
+        <w:rPr>
+          <w:rFonts w:ascii="Arial" w:hAnsi="Arial" w:cs="Arial"/>
+        </w:rPr>
+        <w:t>y retornamos dicho valor.</w:t>
+      </w:r>
+    </w:p>
+    <w:p>
+      <w:pPr>
+        <w:pStyle w:val="Prrafodelista"/>
+        <w:rPr>
+          <w:rFonts w:ascii="Arial" w:hAnsi="Arial" w:cs="Arial"/>
+        </w:rPr>
+      </w:pPr>
+      <w:r>
+        <w:rPr>
+          <w:rFonts w:ascii="Arial" w:hAnsi="Arial" w:cs="Arial"/>
+        </w:rPr>
+        <w:t xml:space="preserve"> </w:t>
+      </w:r>
+      <w:bookmarkStart w:id="0" w:name="_GoBack"/>
+      <w:bookmarkEnd w:id="0"/>
+    </w:p>
+    <w:p>
+      <w:pPr>
+        <w:pStyle w:val="Prrafodelista"/>
+        <w:rPr>
+          <w:rFonts w:ascii="Arial" w:hAnsi="Arial" w:cs="Arial"/>
+        </w:rPr>
+      </w:pPr>
+    </w:p>
+    <w:p>
+      <w:pPr>
+        <w:rPr>
+          <w:rFonts w:ascii="Arial" w:hAnsi="Arial" w:cs="Arial"/>
+          <w:b/>
+        </w:rPr>
+      </w:pPr>
+      <w:r>
+        <w:rPr>
+          <w:rFonts w:ascii="Arial" w:hAnsi="Arial" w:cs="Arial"/>
+          <w:b/>
+        </w:rPr>
+        <w:br w:type="page"/>
+      </w:r>
+    </w:p>
+    <w:p>
+      <w:pPr>
+        <w:jc w:val="center"/>
+        <w:rPr>
+          <w:rFonts w:ascii="Arial" w:hAnsi="Arial" w:cs="Arial"/>
+          <w:b/>
+        </w:rPr>
+      </w:pPr>
+    </w:p>
+    <w:p>
+      <w:pPr>
+        <w:jc w:val="center"/>
+        <w:rPr>
+          <w:rFonts w:ascii="Arial" w:hAnsi="Arial" w:cs="Arial"/>
+          <w:b/>
+        </w:rPr>
+      </w:pPr>
+      <w:r>
+        <w:rPr>
+          <w:rFonts w:ascii="Arial" w:hAnsi="Arial" w:cs="Arial"/>
+          <w:b/>
+        </w:rPr>
+        <w:t>Transición de la formulación de ideas a diseños preliminares</w:t>
+      </w:r>
+    </w:p>
+    <w:p>
+      <w:pPr>
+        <w:rPr>
+          <w:rFonts w:ascii="Arial" w:hAnsi="Arial" w:cs="Arial"/>
+          <w:b/>
+        </w:rPr>
+      </w:pPr>
+      <w:r>
+        <w:rPr>
+          <w:rFonts w:ascii="Arial" w:hAnsi="Arial" w:cs="Arial"/>
+          <w:b/>
+        </w:rPr>
+        <w:br w:type="page"/>
+      </w:r>
+    </w:p>
+    <w:p>
+      <w:pPr>
+        <w:jc w:val="center"/>
+        <w:rPr>
+          <w:rFonts w:ascii="Arial" w:hAnsi="Arial" w:cs="Arial"/>
+          <w:b/>
+        </w:rPr>
+      </w:pPr>
+    </w:p>
+    <w:p>
+      <w:pPr>
+        <w:jc w:val="center"/>
+        <w:rPr>
+          <w:rFonts w:ascii="Arial" w:hAnsi="Arial" w:cs="Arial"/>
+          <w:b/>
+        </w:rPr>
+      </w:pPr>
+      <w:r>
+        <w:rPr>
+          <w:rFonts w:ascii="Arial" w:hAnsi="Arial" w:cs="Arial"/>
+          <w:b/>
+        </w:rPr>
+        <w:t>Evaluación y selección de la mejor solución</w:t>
+      </w:r>
+    </w:p>
     <w:sectPr>
       <w:pgSz w:w="12240" w:h="15840"/>
       <w:pgMar w:top="1417" w:right="1701" w:bottom="1417" w:left="1701" w:header="708" w:footer="708" w:gutter="0"/>
@@ -2802,8 +3944,8 @@
 </file>
 
 <file path=word/numbering.xml><?xml version="1.0" encoding="utf-8"?>
-<w:numbering xmlns:wpc="http://schemas.microsoft.com/office/word/2010/wordprocessingCanvas" xmlns:mc="http://schemas.openxmlformats.org/markup-compatibility/2006" xmlns:o="urn:schemas-microsoft-com:office:office" xmlns:r="http://schemas.openxmlformats.org/officeDocument/2006/relationships" xmlns:m="http://schemas.openxmlformats.org/officeDocument/2006/math" xmlns:v="urn:schemas-microsoft-com:vml" xmlns:wp14="http://schemas.microsoft.com/office/word/2010/wordprocessingDrawing" xmlns:wp="http://schemas.openxmlformats.org/drawingml/2006/wordprocessingDrawing" xmlns:w10="urn:schemas-microsoft-com:office:word" xmlns:w="http://schemas.openxmlformats.org/wordprocessingml/2006/main" xmlns:w14="http://schemas.microsoft.com/office/word/2010/wordml" xmlns:w15="http://schemas.microsoft.com/office/word/2012/wordml" xmlns:wpg="http://schemas.microsoft.com/office/word/2010/wordprocessingGroup" xmlns:wpi="http://schemas.microsoft.com/office/word/2010/wordprocessingInk" xmlns:wne="http://schemas.microsoft.com/office/word/2006/wordml" xmlns:wps="http://schemas.microsoft.com/office/word/2010/wordprocessingShape" mc:Ignorable="w14 w15 wp14">
-  <w:abstractNum w:abstractNumId="0">
+<w:numbering xmlns:wpc="http://schemas.microsoft.com/office/word/2010/wordprocessingCanvas" xmlns:cx="http://schemas.microsoft.com/office/drawing/2014/chartex" xmlns:cx1="http://schemas.microsoft.com/office/drawing/2015/9/8/chartex" xmlns:cx2="http://schemas.microsoft.com/office/drawing/2015/10/21/chartex" xmlns:cx3="http://schemas.microsoft.com/office/drawing/2016/5/9/chartex" xmlns:cx4="http://schemas.microsoft.com/office/drawing/2016/5/10/chartex" xmlns:cx5="http://schemas.microsoft.com/office/drawing/2016/5/11/chartex" xmlns:cx6="http://schemas.microsoft.com/office/drawing/2016/5/12/chartex" xmlns:cx7="http://schemas.microsoft.com/office/drawing/2016/5/13/chartex" xmlns:cx8="http://schemas.microsoft.com/office/drawing/2016/5/14/chartex" xmlns:mc="http://schemas.openxmlformats.org/markup-compatibility/2006" xmlns:aink="http://schemas.microsoft.com/office/drawing/2016/ink" xmlns:am3d="http://schemas.microsoft.com/office/drawing/2017/model3d" xmlns:o="urn:schemas-microsoft-com:office:office" xmlns:r="http://schemas.openxmlformats.org/officeDocument/2006/relationships" xmlns:m="http://schemas.openxmlformats.org/officeDocument/2006/math" xmlns:v="urn:schemas-microsoft-com:vml" xmlns:wp14="http://schemas.microsoft.com/office/word/2010/wordprocessingDrawing" xmlns:wp="http://schemas.openxmlformats.org/drawingml/2006/wordprocessingDrawing" xmlns:w10="urn:schemas-microsoft-com:office:word" xmlns:w="http://schemas.openxmlformats.org/wordprocessingml/2006/main" xmlns:w14="http://schemas.microsoft.com/office/word/2010/wordml" xmlns:w15="http://schemas.microsoft.com/office/word/2012/wordml" xmlns:w16cid="http://schemas.microsoft.com/office/word/2016/wordml/cid" xmlns:w16se="http://schemas.microsoft.com/office/word/2015/wordml/symex" xmlns:wpg="http://schemas.microsoft.com/office/word/2010/wordprocessingGroup" xmlns:wpi="http://schemas.microsoft.com/office/word/2010/wordprocessingInk" xmlns:wne="http://schemas.microsoft.com/office/word/2006/wordml" xmlns:wps="http://schemas.microsoft.com/office/word/2010/wordprocessingShape" mc:Ignorable="w14 w15 w16se w16cid wp14">
+  <w:abstractNum w:abstractNumId="0" w15:restartNumberingAfterBreak="0">
     <w:nsid w:val="08321D21"/>
     <w:multiLevelType w:val="hybridMultilevel"/>
     <w:tmpl w:val="4862351A"/>
@@ -2916,7 +4058,96 @@
       </w:rPr>
     </w:lvl>
   </w:abstractNum>
-  <w:abstractNum w:abstractNumId="1">
+  <w:abstractNum w:abstractNumId="1" w15:restartNumberingAfterBreak="0">
+    <w:nsid w:val="0DA05D85"/>
+    <w:multiLevelType w:val="hybridMultilevel"/>
+    <w:tmpl w:val="AFEED5F0"/>
+    <w:lvl w:ilvl="0" w:tplc="240A0019">
+      <w:start w:val="1"/>
+      <w:numFmt w:val="lowerLetter"/>
+      <w:lvlText w:val="%1."/>
+      <w:lvlJc w:val="left"/>
+      <w:pPr>
+        <w:ind w:left="720" w:hanging="360"/>
+      </w:pPr>
+      <w:rPr>
+        <w:rFonts w:hint="default"/>
+      </w:rPr>
+    </w:lvl>
+    <w:lvl w:ilvl="1" w:tplc="240A0019" w:tentative="1">
+      <w:start w:val="1"/>
+      <w:numFmt w:val="lowerLetter"/>
+      <w:lvlText w:val="%2."/>
+      <w:lvlJc w:val="left"/>
+      <w:pPr>
+        <w:ind w:left="1440" w:hanging="360"/>
+      </w:pPr>
+    </w:lvl>
+    <w:lvl w:ilvl="2" w:tplc="240A001B" w:tentative="1">
+      <w:start w:val="1"/>
+      <w:numFmt w:val="lowerRoman"/>
+      <w:lvlText w:val="%3."/>
+      <w:lvlJc w:val="right"/>
+      <w:pPr>
+        <w:ind w:left="2160" w:hanging="180"/>
+      </w:pPr>
+    </w:lvl>
+    <w:lvl w:ilvl="3" w:tplc="240A000F" w:tentative="1">
+      <w:start w:val="1"/>
+      <w:numFmt w:val="decimal"/>
+      <w:lvlText w:val="%4."/>
+      <w:lvlJc w:val="left"/>
+      <w:pPr>
+        <w:ind w:left="2880" w:hanging="360"/>
+      </w:pPr>
+    </w:lvl>
+    <w:lvl w:ilvl="4" w:tplc="240A0019" w:tentative="1">
+      <w:start w:val="1"/>
+      <w:numFmt w:val="lowerLetter"/>
+      <w:lvlText w:val="%5."/>
+      <w:lvlJc w:val="left"/>
+      <w:pPr>
+        <w:ind w:left="3600" w:hanging="360"/>
+      </w:pPr>
+    </w:lvl>
+    <w:lvl w:ilvl="5" w:tplc="240A001B" w:tentative="1">
+      <w:start w:val="1"/>
+      <w:numFmt w:val="lowerRoman"/>
+      <w:lvlText w:val="%6."/>
+      <w:lvlJc w:val="right"/>
+      <w:pPr>
+        <w:ind w:left="4320" w:hanging="180"/>
+      </w:pPr>
+    </w:lvl>
+    <w:lvl w:ilvl="6" w:tplc="240A000F" w:tentative="1">
+      <w:start w:val="1"/>
+      <w:numFmt w:val="decimal"/>
+      <w:lvlText w:val="%7."/>
+      <w:lvlJc w:val="left"/>
+      <w:pPr>
+        <w:ind w:left="5040" w:hanging="360"/>
+      </w:pPr>
+    </w:lvl>
+    <w:lvl w:ilvl="7" w:tplc="240A0019" w:tentative="1">
+      <w:start w:val="1"/>
+      <w:numFmt w:val="lowerLetter"/>
+      <w:lvlText w:val="%8."/>
+      <w:lvlJc w:val="left"/>
+      <w:pPr>
+        <w:ind w:left="5760" w:hanging="360"/>
+      </w:pPr>
+    </w:lvl>
+    <w:lvl w:ilvl="8" w:tplc="240A001B" w:tentative="1">
+      <w:start w:val="1"/>
+      <w:numFmt w:val="lowerRoman"/>
+      <w:lvlText w:val="%9."/>
+      <w:lvlJc w:val="right"/>
+      <w:pPr>
+        <w:ind w:left="6480" w:hanging="180"/>
+      </w:pPr>
+    </w:lvl>
+  </w:abstractNum>
+  <w:abstractNum w:abstractNumId="2" w15:restartNumberingAfterBreak="0">
     <w:nsid w:val="182A37D9"/>
     <w:multiLevelType w:val="hybridMultilevel"/>
     <w:tmpl w:val="AA90E910"/>
@@ -3029,7 +4260,7 @@
       </w:rPr>
     </w:lvl>
   </w:abstractNum>
-  <w:abstractNum w:abstractNumId="2">
+  <w:abstractNum w:abstractNumId="3" w15:restartNumberingAfterBreak="0">
     <w:nsid w:val="234969CA"/>
     <w:multiLevelType w:val="hybridMultilevel"/>
     <w:tmpl w:val="5ECEA302"/>
@@ -3142,7 +4373,7 @@
       </w:rPr>
     </w:lvl>
   </w:abstractNum>
-  <w:abstractNum w:abstractNumId="3">
+  <w:abstractNum w:abstractNumId="4" w15:restartNumberingAfterBreak="0">
     <w:nsid w:val="3E2C5B33"/>
     <w:multiLevelType w:val="hybridMultilevel"/>
     <w:tmpl w:val="BE985182"/>
@@ -3255,7 +4486,7 @@
       </w:rPr>
     </w:lvl>
   </w:abstractNum>
-  <w:abstractNum w:abstractNumId="4">
+  <w:abstractNum w:abstractNumId="5" w15:restartNumberingAfterBreak="0">
     <w:nsid w:val="491A1BF9"/>
     <w:multiLevelType w:val="hybridMultilevel"/>
     <w:tmpl w:val="9D984F0A"/>
@@ -3368,7 +4599,7 @@
       </w:rPr>
     </w:lvl>
   </w:abstractNum>
-  <w:abstractNum w:abstractNumId="5">
+  <w:abstractNum w:abstractNumId="6" w15:restartNumberingAfterBreak="0">
     <w:nsid w:val="4BD86BFE"/>
     <w:multiLevelType w:val="hybridMultilevel"/>
     <w:tmpl w:val="7B281C86"/>
@@ -3481,7 +4712,185 @@
       </w:rPr>
     </w:lvl>
   </w:abstractNum>
-  <w:abstractNum w:abstractNumId="6">
+  <w:abstractNum w:abstractNumId="7" w15:restartNumberingAfterBreak="0">
+    <w:nsid w:val="649505D0"/>
+    <w:multiLevelType w:val="hybridMultilevel"/>
+    <w:tmpl w:val="2E24A72E"/>
+    <w:lvl w:ilvl="0" w:tplc="240A000F">
+      <w:start w:val="1"/>
+      <w:numFmt w:val="decimal"/>
+      <w:lvlText w:val="%1."/>
+      <w:lvlJc w:val="left"/>
+      <w:pPr>
+        <w:ind w:left="720" w:hanging="360"/>
+      </w:pPr>
+      <w:rPr>
+        <w:rFonts w:hint="default"/>
+      </w:rPr>
+    </w:lvl>
+    <w:lvl w:ilvl="1" w:tplc="240A0019" w:tentative="1">
+      <w:start w:val="1"/>
+      <w:numFmt w:val="lowerLetter"/>
+      <w:lvlText w:val="%2."/>
+      <w:lvlJc w:val="left"/>
+      <w:pPr>
+        <w:ind w:left="1440" w:hanging="360"/>
+      </w:pPr>
+    </w:lvl>
+    <w:lvl w:ilvl="2" w:tplc="240A001B" w:tentative="1">
+      <w:start w:val="1"/>
+      <w:numFmt w:val="lowerRoman"/>
+      <w:lvlText w:val="%3."/>
+      <w:lvlJc w:val="right"/>
+      <w:pPr>
+        <w:ind w:left="2160" w:hanging="180"/>
+      </w:pPr>
+    </w:lvl>
+    <w:lvl w:ilvl="3" w:tplc="240A000F" w:tentative="1">
+      <w:start w:val="1"/>
+      <w:numFmt w:val="decimal"/>
+      <w:lvlText w:val="%4."/>
+      <w:lvlJc w:val="left"/>
+      <w:pPr>
+        <w:ind w:left="2880" w:hanging="360"/>
+      </w:pPr>
+    </w:lvl>
+    <w:lvl w:ilvl="4" w:tplc="240A0019" w:tentative="1">
+      <w:start w:val="1"/>
+      <w:numFmt w:val="lowerLetter"/>
+      <w:lvlText w:val="%5."/>
+      <w:lvlJc w:val="left"/>
+      <w:pPr>
+        <w:ind w:left="3600" w:hanging="360"/>
+      </w:pPr>
+    </w:lvl>
+    <w:lvl w:ilvl="5" w:tplc="240A001B" w:tentative="1">
+      <w:start w:val="1"/>
+      <w:numFmt w:val="lowerRoman"/>
+      <w:lvlText w:val="%6."/>
+      <w:lvlJc w:val="right"/>
+      <w:pPr>
+        <w:ind w:left="4320" w:hanging="180"/>
+      </w:pPr>
+    </w:lvl>
+    <w:lvl w:ilvl="6" w:tplc="240A000F" w:tentative="1">
+      <w:start w:val="1"/>
+      <w:numFmt w:val="decimal"/>
+      <w:lvlText w:val="%7."/>
+      <w:lvlJc w:val="left"/>
+      <w:pPr>
+        <w:ind w:left="5040" w:hanging="360"/>
+      </w:pPr>
+    </w:lvl>
+    <w:lvl w:ilvl="7" w:tplc="240A0019" w:tentative="1">
+      <w:start w:val="1"/>
+      <w:numFmt w:val="lowerLetter"/>
+      <w:lvlText w:val="%8."/>
+      <w:lvlJc w:val="left"/>
+      <w:pPr>
+        <w:ind w:left="5760" w:hanging="360"/>
+      </w:pPr>
+    </w:lvl>
+    <w:lvl w:ilvl="8" w:tplc="240A001B" w:tentative="1">
+      <w:start w:val="1"/>
+      <w:numFmt w:val="lowerRoman"/>
+      <w:lvlText w:val="%9."/>
+      <w:lvlJc w:val="right"/>
+      <w:pPr>
+        <w:ind w:left="6480" w:hanging="180"/>
+      </w:pPr>
+    </w:lvl>
+  </w:abstractNum>
+  <w:abstractNum w:abstractNumId="8" w15:restartNumberingAfterBreak="0">
+    <w:nsid w:val="745832D8"/>
+    <w:multiLevelType w:val="hybridMultilevel"/>
+    <w:tmpl w:val="6F22C86E"/>
+    <w:lvl w:ilvl="0" w:tplc="7D409388">
+      <w:start w:val="1"/>
+      <w:numFmt w:val="upperLetter"/>
+      <w:lvlText w:val="%1."/>
+      <w:lvlJc w:val="left"/>
+      <w:pPr>
+        <w:ind w:left="1080" w:hanging="360"/>
+      </w:pPr>
+      <w:rPr>
+        <w:rFonts w:hint="default"/>
+      </w:rPr>
+    </w:lvl>
+    <w:lvl w:ilvl="1" w:tplc="240A0019" w:tentative="1">
+      <w:start w:val="1"/>
+      <w:numFmt w:val="lowerLetter"/>
+      <w:lvlText w:val="%2."/>
+      <w:lvlJc w:val="left"/>
+      <w:pPr>
+        <w:ind w:left="1800" w:hanging="360"/>
+      </w:pPr>
+    </w:lvl>
+    <w:lvl w:ilvl="2" w:tplc="240A001B" w:tentative="1">
+      <w:start w:val="1"/>
+      <w:numFmt w:val="lowerRoman"/>
+      <w:lvlText w:val="%3."/>
+      <w:lvlJc w:val="right"/>
+      <w:pPr>
+        <w:ind w:left="2520" w:hanging="180"/>
+      </w:pPr>
+    </w:lvl>
+    <w:lvl w:ilvl="3" w:tplc="240A000F" w:tentative="1">
+      <w:start w:val="1"/>
+      <w:numFmt w:val="decimal"/>
+      <w:lvlText w:val="%4."/>
+      <w:lvlJc w:val="left"/>
+      <w:pPr>
+        <w:ind w:left="3240" w:hanging="360"/>
+      </w:pPr>
+    </w:lvl>
+    <w:lvl w:ilvl="4" w:tplc="240A0019" w:tentative="1">
+      <w:start w:val="1"/>
+      <w:numFmt w:val="lowerLetter"/>
+      <w:lvlText w:val="%5."/>
+      <w:lvlJc w:val="left"/>
+      <w:pPr>
+        <w:ind w:left="3960" w:hanging="360"/>
+      </w:pPr>
+    </w:lvl>
+    <w:lvl w:ilvl="5" w:tplc="240A001B" w:tentative="1">
+      <w:start w:val="1"/>
+      <w:numFmt w:val="lowerRoman"/>
+      <w:lvlText w:val="%6."/>
+      <w:lvlJc w:val="right"/>
+      <w:pPr>
+        <w:ind w:left="4680" w:hanging="180"/>
+      </w:pPr>
+    </w:lvl>
+    <w:lvl w:ilvl="6" w:tplc="240A000F" w:tentative="1">
+      <w:start w:val="1"/>
+      <w:numFmt w:val="decimal"/>
+      <w:lvlText w:val="%7."/>
+      <w:lvlJc w:val="left"/>
+      <w:pPr>
+        <w:ind w:left="5400" w:hanging="360"/>
+      </w:pPr>
+    </w:lvl>
+    <w:lvl w:ilvl="7" w:tplc="240A0019" w:tentative="1">
+      <w:start w:val="1"/>
+      <w:numFmt w:val="lowerLetter"/>
+      <w:lvlText w:val="%8."/>
+      <w:lvlJc w:val="left"/>
+      <w:pPr>
+        <w:ind w:left="6120" w:hanging="360"/>
+      </w:pPr>
+    </w:lvl>
+    <w:lvl w:ilvl="8" w:tplc="240A001B" w:tentative="1">
+      <w:start w:val="1"/>
+      <w:numFmt w:val="lowerRoman"/>
+      <w:lvlText w:val="%9."/>
+      <w:lvlJc w:val="right"/>
+      <w:pPr>
+        <w:ind w:left="6840" w:hanging="180"/>
+      </w:pPr>
+    </w:lvl>
+  </w:abstractNum>
+  <w:abstractNum w:abstractNumId="9" w15:restartNumberingAfterBreak="0">
     <w:nsid w:val="75643D49"/>
     <w:multiLevelType w:val="hybridMultilevel"/>
     <w:tmpl w:val="BAC00690"/>
@@ -3598,28 +5007,37 @@
     <w:abstractNumId w:val="0"/>
   </w:num>
   <w:num w:numId="2">
-    <w:abstractNumId w:val="1"/>
+    <w:abstractNumId w:val="2"/>
   </w:num>
   <w:num w:numId="3">
+    <w:abstractNumId w:val="4"/>
+  </w:num>
+  <w:num w:numId="4">
+    <w:abstractNumId w:val="6"/>
+  </w:num>
+  <w:num w:numId="5">
+    <w:abstractNumId w:val="5"/>
+  </w:num>
+  <w:num w:numId="6">
     <w:abstractNumId w:val="3"/>
   </w:num>
-  <w:num w:numId="4">
-    <w:abstractNumId w:val="5"/>
+  <w:num w:numId="7">
+    <w:abstractNumId w:val="9"/>
   </w:num>
-  <w:num w:numId="5">
-    <w:abstractNumId w:val="4"/>
+  <w:num w:numId="8">
+    <w:abstractNumId w:val="7"/>
   </w:num>
-  <w:num w:numId="6">
-    <w:abstractNumId w:val="2"/>
+  <w:num w:numId="9">
+    <w:abstractNumId w:val="8"/>
   </w:num>
-  <w:num w:numId="7">
-    <w:abstractNumId w:val="6"/>
+  <w:num w:numId="10">
+    <w:abstractNumId w:val="1"/>
   </w:num>
 </w:numbering>
 </file>
 
 <file path=word/styles.xml><?xml version="1.0" encoding="utf-8"?>
-<w:styles xmlns:mc="http://schemas.openxmlformats.org/markup-compatibility/2006" xmlns:r="http://schemas.openxmlformats.org/officeDocument/2006/relationships" xmlns:w="http://schemas.openxmlformats.org/wordprocessingml/2006/main" xmlns:w14="http://schemas.microsoft.com/office/word/2010/wordml" xmlns:w15="http://schemas.microsoft.com/office/word/2012/wordml" mc:Ignorable="w14 w15">
+<w:styles xmlns:mc="http://schemas.openxmlformats.org/markup-compatibility/2006" xmlns:r="http://schemas.openxmlformats.org/officeDocument/2006/relationships" xmlns:w="http://schemas.openxmlformats.org/wordprocessingml/2006/main" xmlns:w14="http://schemas.microsoft.com/office/word/2010/wordml" xmlns:w15="http://schemas.microsoft.com/office/word/2012/wordml" xmlns:w16cid="http://schemas.microsoft.com/office/word/2016/wordml/cid" xmlns:w16se="http://schemas.microsoft.com/office/word/2015/wordml/symex" mc:Ignorable="w14 w15 w16se w16cid">
   <w:docDefaults>
     <w:rPrDefault>
       <w:rPr>
@@ -3635,7 +5053,7 @@
       </w:pPr>
     </w:pPrDefault>
   </w:docDefaults>
-  <w:latentStyles w:defLockedState="0" w:defUIPriority="99" w:defSemiHidden="0" w:defUnhideWhenUsed="0" w:defQFormat="0" w:count="371">
+  <w:latentStyles w:defLockedState="0" w:defUIPriority="99" w:defSemiHidden="0" w:defUnhideWhenUsed="0" w:defQFormat="0" w:count="376">
     <w:lsdException w:name="Normal" w:uiPriority="0" w:qFormat="1"/>
     <w:lsdException w:name="heading 1" w:uiPriority="9" w:qFormat="1"/>
     <w:lsdException w:name="heading 2" w:semiHidden="1" w:uiPriority="9" w:unhideWhenUsed="1" w:qFormat="1"/>
@@ -3741,7 +5159,6 @@
     <w:lsdException w:name="HTML Sample" w:semiHidden="1" w:unhideWhenUsed="1"/>
     <w:lsdException w:name="HTML Typewriter" w:semiHidden="1" w:unhideWhenUsed="1"/>
     <w:lsdException w:name="HTML Variable" w:semiHidden="1" w:unhideWhenUsed="1"/>
-    <w:lsdException w:name="Normal Table" w:semiHidden="1" w:unhideWhenUsed="1"/>
     <w:lsdException w:name="annotation subject" w:semiHidden="1" w:unhideWhenUsed="1"/>
     <w:lsdException w:name="No List" w:semiHidden="1" w:unhideWhenUsed="1"/>
     <w:lsdException w:name="Outline List 1" w:semiHidden="1" w:unhideWhenUsed="1"/>
@@ -3784,11 +5201,8 @@
     <w:lsdException w:name="Table Contemporary" w:semiHidden="1" w:unhideWhenUsed="1"/>
     <w:lsdException w:name="Table Elegant" w:semiHidden="1" w:unhideWhenUsed="1"/>
     <w:lsdException w:name="Table Professional" w:semiHidden="1" w:unhideWhenUsed="1"/>
-    <w:lsdException w:name="Table Subtle 1" w:semiHidden="1" w:unhideWhenUsed="1"/>
     <w:lsdException w:name="Table Subtle 2" w:semiHidden="1" w:unhideWhenUsed="1"/>
     <w:lsdException w:name="Table Web 1" w:semiHidden="1" w:unhideWhenUsed="1"/>
-    <w:lsdException w:name="Table Web 2" w:semiHidden="1" w:unhideWhenUsed="1"/>
-    <w:lsdException w:name="Table Web 3" w:semiHidden="1" w:unhideWhenUsed="1"/>
     <w:lsdException w:name="Balloon Text" w:semiHidden="1" w:unhideWhenUsed="1"/>
     <w:lsdException w:name="Table Grid" w:uiPriority="39"/>
     <w:lsdException w:name="Table Theme" w:semiHidden="1" w:unhideWhenUsed="1"/>
@@ -4007,6 +5421,11 @@
     <w:lsdException w:name="List Table 5 Dark Accent 6" w:uiPriority="50"/>
     <w:lsdException w:name="List Table 6 Colorful Accent 6" w:uiPriority="51"/>
     <w:lsdException w:name="List Table 7 Colorful Accent 6" w:uiPriority="52"/>
+    <w:lsdException w:name="Mention" w:semiHidden="1" w:unhideWhenUsed="1"/>
+    <w:lsdException w:name="Smart Hyperlink" w:semiHidden="1" w:unhideWhenUsed="1"/>
+    <w:lsdException w:name="Hashtag" w:semiHidden="1" w:unhideWhenUsed="1"/>
+    <w:lsdException w:name="Unresolved Mention" w:semiHidden="1" w:unhideWhenUsed="1"/>
+    <w:lsdException w:name="Smart Link" w:semiHidden="1" w:unhideWhenUsed="1"/>
   </w:latentStyles>
   <w:style w:type="paragraph" w:default="1" w:styleId="Normal">
     <w:name w:val="Normal"/>
@@ -4048,7 +5467,6 @@
       <w:spacing w:after="0" w:line="240" w:lineRule="auto"/>
     </w:pPr>
     <w:tblPr>
-      <w:tblInd w:w="0" w:type="dxa"/>
       <w:tblBorders>
         <w:top w:val="single" w:sz="4" w:space="0" w:color="auto"/>
         <w:left w:val="single" w:sz="4" w:space="0" w:color="auto"/>
@@ -4057,12 +5475,6 @@
         <w:insideH w:val="single" w:sz="4" w:space="0" w:color="auto"/>
         <w:insideV w:val="single" w:sz="4" w:space="0" w:color="auto"/>
       </w:tblBorders>
-      <w:tblCellMar>
-        <w:top w:w="0" w:type="dxa"/>
-        <w:left w:w="108" w:type="dxa"/>
-        <w:bottom w:w="0" w:type="dxa"/>
-        <w:right w:w="108" w:type="dxa"/>
-      </w:tblCellMar>
     </w:tblPr>
   </w:style>
   <w:style w:type="paragraph" w:styleId="Prrafodelista">

</xml_diff>

<commit_message>
Avances en requerimientos funcionales
</commit_message>
<xml_diff>
--- a/Documentación/Identificación del problema.docx
+++ b/Documentación/Identificación del problema.docx
@@ -3842,96 +3842,1564 @@
         </w:rPr>
         <w:t xml:space="preserve"> </w:t>
       </w:r>
+    </w:p>
+    <w:p>
+      <w:pPr>
+        <w:pStyle w:val="Prrafodelista"/>
+        <w:rPr>
+          <w:rFonts w:ascii="Arial" w:hAnsi="Arial" w:cs="Arial"/>
+        </w:rPr>
+      </w:pPr>
+    </w:p>
+    <w:p>
+      <w:pPr>
+        <w:rPr>
+          <w:rFonts w:ascii="Arial" w:hAnsi="Arial" w:cs="Arial"/>
+          <w:b/>
+        </w:rPr>
+      </w:pPr>
+      <w:r>
+        <w:rPr>
+          <w:rFonts w:ascii="Arial" w:hAnsi="Arial" w:cs="Arial"/>
+          <w:b/>
+        </w:rPr>
+        <w:br w:type="page"/>
+      </w:r>
+    </w:p>
+    <w:p>
+      <w:pPr>
+        <w:jc w:val="center"/>
+        <w:rPr>
+          <w:rFonts w:ascii="Arial" w:hAnsi="Arial" w:cs="Arial"/>
+          <w:b/>
+        </w:rPr>
+      </w:pPr>
+    </w:p>
+    <w:p>
+      <w:pPr>
+        <w:jc w:val="center"/>
+        <w:rPr>
+          <w:rFonts w:ascii="Arial" w:hAnsi="Arial" w:cs="Arial"/>
+          <w:b/>
+        </w:rPr>
+      </w:pPr>
+      <w:r>
+        <w:rPr>
+          <w:rFonts w:ascii="Arial" w:hAnsi="Arial" w:cs="Arial"/>
+          <w:b/>
+        </w:rPr>
+        <w:t>Transición de la formulación de ideas a diseños preliminares</w:t>
+      </w:r>
+    </w:p>
+    <w:p>
+      <w:pPr>
+        <w:rPr>
+          <w:rFonts w:ascii="Arial" w:hAnsi="Arial" w:cs="Arial"/>
+          <w:b/>
+        </w:rPr>
+      </w:pPr>
+      <w:r>
+        <w:rPr>
+          <w:rFonts w:ascii="Arial" w:hAnsi="Arial" w:cs="Arial"/>
+          <w:b/>
+        </w:rPr>
+        <w:br w:type="page"/>
+      </w:r>
+    </w:p>
+    <w:p>
+      <w:pPr>
+        <w:jc w:val="center"/>
+        <w:rPr>
+          <w:rFonts w:ascii="Arial" w:hAnsi="Arial" w:cs="Arial"/>
+          <w:b/>
+        </w:rPr>
+      </w:pPr>
+    </w:p>
+    <w:p>
+      <w:pPr>
+        <w:jc w:val="center"/>
+        <w:rPr>
+          <w:rFonts w:ascii="Arial" w:hAnsi="Arial" w:cs="Arial"/>
+          <w:b/>
+        </w:rPr>
+      </w:pPr>
+      <w:r>
+        <w:rPr>
+          <w:rFonts w:ascii="Arial" w:hAnsi="Arial" w:cs="Arial"/>
+          <w:b/>
+        </w:rPr>
+        <w:t>Evaluación y selección de la mejor solución</w:t>
+      </w:r>
+      <w:r>
+        <w:rPr>
+          <w:rFonts w:ascii="Arial" w:hAnsi="Arial" w:cs="Arial"/>
+          <w:b/>
+        </w:rPr>
+        <w:t>:</w:t>
+      </w:r>
+    </w:p>
+    <w:p>
+      <w:pPr>
+        <w:rPr>
+          <w:rFonts w:ascii="Arial" w:hAnsi="Arial" w:cs="Arial"/>
+          <w:b/>
+        </w:rPr>
+      </w:pPr>
+      <w:r>
+        <w:rPr>
+          <w:rFonts w:ascii="Arial" w:hAnsi="Arial" w:cs="Arial"/>
+          <w:b/>
+        </w:rPr>
+        <w:t>En esta sección vamos a evaluar la manera de organizar la información en la aplicación y el método que vamos a usar para cumplir los requerimientos 4 y 8.</w:t>
+      </w:r>
+    </w:p>
+    <w:p>
+      <w:pPr>
+        <w:rPr>
+          <w:rFonts w:ascii="Arial" w:hAnsi="Arial" w:cs="Arial"/>
+          <w:b/>
+        </w:rPr>
+      </w:pPr>
+      <w:r>
+        <w:rPr>
+          <w:rFonts w:ascii="Arial" w:hAnsi="Arial" w:cs="Arial"/>
+          <w:b/>
+        </w:rPr>
+        <w:t>Criterio 1 – Eficiencia temporal</w:t>
+      </w:r>
+      <w:r>
+        <w:rPr>
+          <w:rFonts w:ascii="Arial" w:hAnsi="Arial" w:cs="Arial"/>
+          <w:b/>
+        </w:rPr>
+        <w:t xml:space="preserve"> en búsquedas</w:t>
+      </w:r>
+      <w:r>
+        <w:rPr>
+          <w:rFonts w:ascii="Arial" w:hAnsi="Arial" w:cs="Arial"/>
+          <w:b/>
+        </w:rPr>
+        <w:t>:</w:t>
+      </w:r>
+    </w:p>
+    <w:p>
+      <w:pPr>
+        <w:rPr>
+          <w:rFonts w:ascii="Arial" w:hAnsi="Arial" w:cs="Arial"/>
+          <w:b/>
+        </w:rPr>
+      </w:pPr>
+      <w:r>
+        <w:rPr>
+          <w:rFonts w:ascii="Arial" w:hAnsi="Arial" w:cs="Arial"/>
+          <w:b/>
+        </w:rPr>
+        <w:t>[7]- Constante</w:t>
+      </w:r>
+    </w:p>
+    <w:p>
+      <w:pPr>
+        <w:rPr>
+          <w:rFonts w:ascii="Arial" w:hAnsi="Arial" w:cs="Arial"/>
+          <w:b/>
+        </w:rPr>
+      </w:pPr>
+      <w:r>
+        <w:rPr>
+          <w:rFonts w:ascii="Arial" w:hAnsi="Arial" w:cs="Arial"/>
+          <w:b/>
+        </w:rPr>
+        <w:t>[</w:t>
+      </w:r>
+      <w:r>
+        <w:rPr>
+          <w:rFonts w:ascii="Arial" w:hAnsi="Arial" w:cs="Arial"/>
+          <w:b/>
+        </w:rPr>
+        <w:t>5</w:t>
+      </w:r>
+      <w:r>
+        <w:rPr>
+          <w:rFonts w:ascii="Arial" w:hAnsi="Arial" w:cs="Arial"/>
+          <w:b/>
+        </w:rPr>
+        <w:t>]- Logarítmica</w:t>
+      </w:r>
+    </w:p>
+    <w:p>
+      <w:pPr>
+        <w:rPr>
+          <w:rFonts w:ascii="Arial" w:hAnsi="Arial" w:cs="Arial"/>
+          <w:b/>
+        </w:rPr>
+      </w:pPr>
+      <w:r>
+        <w:rPr>
+          <w:rFonts w:ascii="Arial" w:hAnsi="Arial" w:cs="Arial"/>
+          <w:b/>
+        </w:rPr>
+        <w:t>[</w:t>
+      </w:r>
+      <w:r>
+        <w:rPr>
+          <w:rFonts w:ascii="Arial" w:hAnsi="Arial" w:cs="Arial"/>
+          <w:b/>
+        </w:rPr>
+        <w:t>3</w:t>
+      </w:r>
+      <w:r>
+        <w:rPr>
+          <w:rFonts w:ascii="Arial" w:hAnsi="Arial" w:cs="Arial"/>
+          <w:b/>
+        </w:rPr>
+        <w:t>]- Lineal</w:t>
+      </w:r>
+    </w:p>
+    <w:p>
+      <w:pPr>
+        <w:rPr>
+          <w:rFonts w:ascii="Arial" w:hAnsi="Arial" w:cs="Arial"/>
+          <w:b/>
+        </w:rPr>
+      </w:pPr>
+      <w:r>
+        <w:rPr>
+          <w:rFonts w:ascii="Arial" w:hAnsi="Arial" w:cs="Arial"/>
+          <w:b/>
+        </w:rPr>
+        <w:t>[</w:t>
+      </w:r>
+      <w:r>
+        <w:rPr>
+          <w:rFonts w:ascii="Arial" w:hAnsi="Arial" w:cs="Arial"/>
+          <w:b/>
+        </w:rPr>
+        <w:t>1</w:t>
+      </w:r>
+      <w:r>
+        <w:rPr>
+          <w:rFonts w:ascii="Arial" w:hAnsi="Arial" w:cs="Arial"/>
+          <w:b/>
+        </w:rPr>
+        <w:t xml:space="preserve">]- </w:t>
+      </w:r>
+      <w:r>
+        <w:rPr>
+          <w:rFonts w:ascii="Arial" w:hAnsi="Arial" w:cs="Arial"/>
+          <w:b/>
+        </w:rPr>
+        <w:t>Logarítmica*</w:t>
+      </w:r>
+      <w:r>
+        <w:rPr>
+          <w:rFonts w:ascii="Arial" w:hAnsi="Arial" w:cs="Arial"/>
+          <w:b/>
+        </w:rPr>
+        <w:t>Lineal</w:t>
+      </w:r>
+    </w:p>
+    <w:p>
+      <w:pPr>
+        <w:rPr>
+          <w:rFonts w:ascii="Arial" w:hAnsi="Arial" w:cs="Arial"/>
+          <w:b/>
+        </w:rPr>
+      </w:pPr>
+    </w:p>
+    <w:p>
+      <w:pPr>
+        <w:rPr>
+          <w:rFonts w:ascii="Arial" w:hAnsi="Arial" w:cs="Arial"/>
+          <w:b/>
+        </w:rPr>
+      </w:pPr>
+      <w:r>
+        <w:rPr>
+          <w:rFonts w:ascii="Arial" w:hAnsi="Arial" w:cs="Arial"/>
+          <w:b/>
+        </w:rPr>
+        <w:t xml:space="preserve">Criterio </w:t>
+      </w:r>
+      <w:r>
+        <w:rPr>
+          <w:rFonts w:ascii="Arial" w:hAnsi="Arial" w:cs="Arial"/>
+          <w:b/>
+        </w:rPr>
+        <w:t>2</w:t>
+      </w:r>
+      <w:r>
+        <w:rPr>
+          <w:rFonts w:ascii="Arial" w:hAnsi="Arial" w:cs="Arial"/>
+          <w:b/>
+        </w:rPr>
+        <w:t xml:space="preserve"> </w:t>
+      </w:r>
+      <w:r>
+        <w:rPr>
+          <w:rFonts w:ascii="Arial" w:hAnsi="Arial" w:cs="Arial"/>
+          <w:b/>
+        </w:rPr>
+        <w:t>– Eficiencia temporal para cumplir los requerimientos sin contar el 4 y 8:</w:t>
+      </w:r>
+    </w:p>
+    <w:p>
+      <w:pPr>
+        <w:rPr>
+          <w:rFonts w:ascii="Arial" w:hAnsi="Arial" w:cs="Arial"/>
+          <w:b/>
+        </w:rPr>
+      </w:pPr>
+      <w:r>
+        <w:rPr>
+          <w:rFonts w:ascii="Arial" w:hAnsi="Arial" w:cs="Arial"/>
+          <w:b/>
+        </w:rPr>
+        <w:t>[</w:t>
+      </w:r>
+      <w:r>
+        <w:rPr>
+          <w:rFonts w:ascii="Arial" w:hAnsi="Arial" w:cs="Arial"/>
+          <w:b/>
+        </w:rPr>
+        <w:t>12</w:t>
+      </w:r>
+      <w:r>
+        <w:rPr>
+          <w:rFonts w:ascii="Arial" w:hAnsi="Arial" w:cs="Arial"/>
+          <w:b/>
+        </w:rPr>
+        <w:t>]- Logarítmica</w:t>
+      </w:r>
+    </w:p>
+    <w:p>
+      <w:pPr>
+        <w:rPr>
+          <w:rFonts w:ascii="Arial" w:hAnsi="Arial" w:cs="Arial"/>
+          <w:b/>
+        </w:rPr>
+      </w:pPr>
+      <w:r>
+        <w:rPr>
+          <w:rFonts w:ascii="Arial" w:hAnsi="Arial" w:cs="Arial"/>
+          <w:b/>
+        </w:rPr>
+        <w:t>[</w:t>
+      </w:r>
+      <w:r>
+        <w:rPr>
+          <w:rFonts w:ascii="Arial" w:hAnsi="Arial" w:cs="Arial"/>
+          <w:b/>
+        </w:rPr>
+        <w:t>8</w:t>
+      </w:r>
+      <w:r>
+        <w:rPr>
+          <w:rFonts w:ascii="Arial" w:hAnsi="Arial" w:cs="Arial"/>
+          <w:b/>
+        </w:rPr>
+        <w:t>]- Lineal</w:t>
+      </w:r>
+    </w:p>
+    <w:p>
+      <w:pPr>
+        <w:rPr>
+          <w:rFonts w:ascii="Arial" w:hAnsi="Arial" w:cs="Arial"/>
+          <w:b/>
+        </w:rPr>
+      </w:pPr>
+      <w:r>
+        <w:rPr>
+          <w:rFonts w:ascii="Arial" w:hAnsi="Arial" w:cs="Arial"/>
+          <w:b/>
+        </w:rPr>
+        <w:t>[</w:t>
+      </w:r>
+      <w:r>
+        <w:rPr>
+          <w:rFonts w:ascii="Arial" w:hAnsi="Arial" w:cs="Arial"/>
+          <w:b/>
+        </w:rPr>
+        <w:t>4</w:t>
+      </w:r>
+      <w:r>
+        <w:rPr>
+          <w:rFonts w:ascii="Arial" w:hAnsi="Arial" w:cs="Arial"/>
+          <w:b/>
+        </w:rPr>
+        <w:t xml:space="preserve">]- </w:t>
+      </w:r>
+      <w:r>
+        <w:rPr>
+          <w:rFonts w:ascii="Arial" w:hAnsi="Arial" w:cs="Arial"/>
+          <w:b/>
+        </w:rPr>
+        <w:t>Logarítmica*</w:t>
+      </w:r>
+      <w:r>
+        <w:rPr>
+          <w:rFonts w:ascii="Arial" w:hAnsi="Arial" w:cs="Arial"/>
+          <w:b/>
+        </w:rPr>
+        <w:t>Lineal</w:t>
+      </w:r>
+    </w:p>
+    <w:p>
+      <w:pPr>
+        <w:rPr>
+          <w:rFonts w:ascii="Arial" w:hAnsi="Arial" w:cs="Arial"/>
+          <w:b/>
+        </w:rPr>
+      </w:pPr>
+      <w:r>
+        <w:rPr>
+          <w:rFonts w:ascii="Arial" w:hAnsi="Arial" w:cs="Arial"/>
+          <w:b/>
+        </w:rPr>
+        <w:t>[1]- Mayor o igual a cuadrática</w:t>
+      </w:r>
+    </w:p>
+    <w:p>
+      <w:pPr>
+        <w:rPr>
+          <w:rFonts w:ascii="Arial" w:hAnsi="Arial" w:cs="Arial"/>
+          <w:b/>
+        </w:rPr>
+      </w:pPr>
+    </w:p>
+    <w:p>
+      <w:pPr>
+        <w:rPr>
+          <w:rFonts w:ascii="Arial" w:hAnsi="Arial" w:cs="Arial"/>
+          <w:b/>
+        </w:rPr>
+      </w:pPr>
+      <w:r>
+        <w:rPr>
+          <w:rFonts w:ascii="Arial" w:hAnsi="Arial" w:cs="Arial"/>
+          <w:b/>
+        </w:rPr>
+        <w:t xml:space="preserve">Criterio </w:t>
+      </w:r>
+      <w:r>
+        <w:rPr>
+          <w:rFonts w:ascii="Arial" w:hAnsi="Arial" w:cs="Arial"/>
+          <w:b/>
+        </w:rPr>
+        <w:t>3</w:t>
+      </w:r>
+      <w:r>
+        <w:rPr>
+          <w:rFonts w:ascii="Arial" w:hAnsi="Arial" w:cs="Arial"/>
+          <w:b/>
+        </w:rPr>
+        <w:t xml:space="preserve"> – Eficiencia </w:t>
+      </w:r>
+      <w:r>
+        <w:rPr>
+          <w:rFonts w:ascii="Arial" w:hAnsi="Arial" w:cs="Arial"/>
+          <w:b/>
+        </w:rPr>
+        <w:t>espacial</w:t>
+      </w:r>
+      <w:r>
+        <w:rPr>
+          <w:rFonts w:ascii="Arial" w:hAnsi="Arial" w:cs="Arial"/>
+          <w:b/>
+        </w:rPr>
+        <w:t>:</w:t>
+      </w:r>
+    </w:p>
+    <w:p>
+      <w:pPr>
+        <w:rPr>
+          <w:rFonts w:ascii="Arial" w:hAnsi="Arial" w:cs="Arial"/>
+          <w:b/>
+        </w:rPr>
+      </w:pPr>
+      <w:r>
+        <w:rPr>
+          <w:rFonts w:ascii="Arial" w:hAnsi="Arial" w:cs="Arial"/>
+          <w:b/>
+        </w:rPr>
+        <w:t>[</w:t>
+      </w:r>
+      <w:r>
+        <w:rPr>
+          <w:rFonts w:ascii="Arial" w:hAnsi="Arial" w:cs="Arial"/>
+          <w:b/>
+        </w:rPr>
+        <w:t>5</w:t>
+      </w:r>
+      <w:r>
+        <w:rPr>
+          <w:rFonts w:ascii="Arial" w:hAnsi="Arial" w:cs="Arial"/>
+          <w:b/>
+        </w:rPr>
+        <w:t>]- Lineal</w:t>
+      </w:r>
+      <w:r>
+        <w:rPr>
+          <w:rFonts w:ascii="Arial" w:hAnsi="Arial" w:cs="Arial"/>
+          <w:b/>
+        </w:rPr>
+        <w:t>, solo guardando elementos necesarios</w:t>
+      </w:r>
+    </w:p>
+    <w:p>
+      <w:pPr>
+        <w:rPr>
+          <w:rFonts w:ascii="Arial" w:hAnsi="Arial" w:cs="Arial"/>
+          <w:b/>
+        </w:rPr>
+      </w:pPr>
+      <w:r>
+        <w:rPr>
+          <w:rFonts w:ascii="Arial" w:hAnsi="Arial" w:cs="Arial"/>
+          <w:b/>
+        </w:rPr>
+        <w:t>[3]-Lineal, guardando espacios extra</w:t>
+      </w:r>
+    </w:p>
+    <w:p>
+      <w:pPr>
+        <w:rPr>
+          <w:rFonts w:ascii="Arial" w:hAnsi="Arial" w:cs="Arial"/>
+          <w:b/>
+        </w:rPr>
+      </w:pPr>
+      <w:r>
+        <w:rPr>
+          <w:rFonts w:ascii="Arial" w:hAnsi="Arial" w:cs="Arial"/>
+          <w:b/>
+        </w:rPr>
+        <w:t>[1]- Mayor o igual a cuadrática</w:t>
+      </w:r>
+    </w:p>
+    <w:p>
+      <w:pPr>
+        <w:rPr>
+          <w:rFonts w:ascii="Arial" w:hAnsi="Arial" w:cs="Arial"/>
+          <w:b/>
+        </w:rPr>
+      </w:pPr>
+    </w:p>
+    <w:p>
+      <w:pPr>
+        <w:rPr>
+          <w:rFonts w:ascii="Arial" w:hAnsi="Arial" w:cs="Arial"/>
+          <w:b/>
+        </w:rPr>
+      </w:pPr>
+      <w:r>
+        <w:rPr>
+          <w:rFonts w:ascii="Arial" w:hAnsi="Arial" w:cs="Arial"/>
+          <w:b/>
+        </w:rPr>
+        <w:t xml:space="preserve">Criterio </w:t>
+      </w:r>
+      <w:r>
+        <w:rPr>
+          <w:rFonts w:ascii="Arial" w:hAnsi="Arial" w:cs="Arial"/>
+          <w:b/>
+        </w:rPr>
+        <w:t>4</w:t>
+      </w:r>
+      <w:r>
+        <w:rPr>
+          <w:rFonts w:ascii="Arial" w:hAnsi="Arial" w:cs="Arial"/>
+          <w:b/>
+        </w:rPr>
+        <w:t xml:space="preserve"> - Facilidad de implementación:</w:t>
+      </w:r>
+    </w:p>
+    <w:p>
+      <w:pPr>
+        <w:rPr>
+          <w:rFonts w:ascii="Arial" w:hAnsi="Arial" w:cs="Arial"/>
+          <w:b/>
+        </w:rPr>
+      </w:pPr>
+      <w:r>
+        <w:rPr>
+          <w:rFonts w:ascii="Arial" w:hAnsi="Arial" w:cs="Arial"/>
+          <w:b/>
+        </w:rPr>
+        <w:t>[5]- Sencilla</w:t>
+      </w:r>
+    </w:p>
+    <w:p>
+      <w:pPr>
+        <w:rPr>
+          <w:rFonts w:ascii="Arial" w:hAnsi="Arial" w:cs="Arial"/>
+          <w:b/>
+        </w:rPr>
+      </w:pPr>
+      <w:r>
+        <w:rPr>
+          <w:rFonts w:ascii="Arial" w:hAnsi="Arial" w:cs="Arial"/>
+          <w:b/>
+        </w:rPr>
+        <w:t xml:space="preserve">[3]- </w:t>
+      </w:r>
+      <w:r>
+        <w:rPr>
+          <w:rFonts w:ascii="Arial" w:hAnsi="Arial" w:cs="Arial"/>
+          <w:b/>
+        </w:rPr>
+        <w:t>Trabajosa</w:t>
+      </w:r>
+    </w:p>
+    <w:p>
+      <w:pPr>
+        <w:rPr>
+          <w:rFonts w:ascii="Arial" w:hAnsi="Arial" w:cs="Arial"/>
+          <w:b/>
+        </w:rPr>
+      </w:pPr>
+      <w:r>
+        <w:rPr>
+          <w:rFonts w:ascii="Arial" w:hAnsi="Arial" w:cs="Arial"/>
+          <w:b/>
+        </w:rPr>
+        <w:t>[1]</w:t>
+      </w:r>
+      <w:r>
+        <w:rPr>
+          <w:rFonts w:ascii="Arial" w:hAnsi="Arial" w:cs="Arial"/>
+          <w:b/>
+        </w:rPr>
+        <w:t>–</w:t>
+      </w:r>
+      <w:r>
+        <w:rPr>
+          <w:rFonts w:ascii="Arial" w:hAnsi="Arial" w:cs="Arial"/>
+          <w:b/>
+        </w:rPr>
+        <w:t xml:space="preserve"> </w:t>
+      </w:r>
+      <w:r>
+        <w:rPr>
+          <w:rFonts w:ascii="Arial" w:hAnsi="Arial" w:cs="Arial"/>
+          <w:b/>
+        </w:rPr>
+        <w:t>Desafiante</w:t>
+      </w:r>
+    </w:p>
+    <w:p>
+      <w:pPr>
+        <w:rPr>
+          <w:rFonts w:ascii="Arial" w:hAnsi="Arial" w:cs="Arial"/>
+          <w:b/>
+        </w:rPr>
+      </w:pPr>
+    </w:p>
+    <w:p>
+      <w:pPr>
+        <w:rPr>
+          <w:rFonts w:ascii="Arial" w:hAnsi="Arial" w:cs="Arial"/>
+          <w:b/>
+        </w:rPr>
+      </w:pPr>
+      <w:r>
+        <w:rPr>
+          <w:rFonts w:ascii="Arial" w:hAnsi="Arial" w:cs="Arial"/>
+          <w:b/>
+        </w:rPr>
+        <w:t xml:space="preserve">Criterio </w:t>
+      </w:r>
+      <w:r>
+        <w:rPr>
+          <w:rFonts w:ascii="Arial" w:hAnsi="Arial" w:cs="Arial"/>
+          <w:b/>
+        </w:rPr>
+        <w:t>5</w:t>
+      </w:r>
+      <w:r>
+        <w:rPr>
+          <w:rFonts w:ascii="Arial" w:hAnsi="Arial" w:cs="Arial"/>
+          <w:b/>
+        </w:rPr>
+        <w:t xml:space="preserve"> - Conocimiento necesario para realizar la solución:</w:t>
+      </w:r>
+    </w:p>
+    <w:p>
+      <w:pPr>
+        <w:rPr>
+          <w:rFonts w:ascii="Arial" w:hAnsi="Arial" w:cs="Arial"/>
+          <w:b/>
+        </w:rPr>
+      </w:pPr>
+      <w:r>
+        <w:rPr>
+          <w:rFonts w:ascii="Arial" w:hAnsi="Arial" w:cs="Arial"/>
+          <w:b/>
+        </w:rPr>
+        <w:t>[5] - Completo</w:t>
+      </w:r>
+    </w:p>
+    <w:p>
+      <w:pPr>
+        <w:rPr>
+          <w:rFonts w:ascii="Arial" w:hAnsi="Arial" w:cs="Arial"/>
+          <w:b/>
+        </w:rPr>
+      </w:pPr>
+      <w:r>
+        <w:rPr>
+          <w:rFonts w:ascii="Arial" w:hAnsi="Arial" w:cs="Arial"/>
+          <w:b/>
+        </w:rPr>
+        <w:t>[3] - Mediano</w:t>
+      </w:r>
+    </w:p>
+    <w:p>
+      <w:pPr>
+        <w:rPr>
+          <w:rFonts w:ascii="Arial" w:hAnsi="Arial" w:cs="Arial"/>
+          <w:b/>
+        </w:rPr>
+      </w:pPr>
+      <w:r>
+        <w:rPr>
+          <w:rFonts w:ascii="Arial" w:hAnsi="Arial" w:cs="Arial"/>
+          <w:b/>
+        </w:rPr>
+        <w:t>[1] - Ausente</w:t>
+      </w:r>
+    </w:p>
+    <w:p>
+      <w:pPr>
+        <w:rPr>
+          <w:rFonts w:ascii="Arial" w:hAnsi="Arial" w:cs="Arial"/>
+          <w:b/>
+        </w:rPr>
+      </w:pPr>
+    </w:p>
+    <w:p>
+      <w:pPr>
+        <w:rPr>
+          <w:rFonts w:ascii="Arial" w:hAnsi="Arial" w:cs="Arial"/>
+          <w:b/>
+        </w:rPr>
+      </w:pPr>
+    </w:p>
+    <w:tbl>
+      <w:tblPr>
+        <w:tblStyle w:val="Tablaconcuadrcula"/>
+        <w:tblW w:w="0" w:type="auto"/>
+        <w:tblLook w:val="04A0" w:firstRow="1" w:lastRow="0" w:firstColumn="1" w:lastColumn="0" w:noHBand="0" w:noVBand="1"/>
+      </w:tblPr>
+      <w:tblGrid>
+        <w:gridCol w:w="1555"/>
+        <w:gridCol w:w="1275"/>
+        <w:gridCol w:w="1276"/>
+        <w:gridCol w:w="1276"/>
+        <w:gridCol w:w="1276"/>
+        <w:gridCol w:w="1275"/>
+        <w:gridCol w:w="895"/>
+      </w:tblGrid>
+      <w:tr>
+        <w:tc>
+          <w:tcPr>
+            <w:tcW w:w="1555" w:type="dxa"/>
+          </w:tcPr>
+          <w:p>
+            <w:pPr>
+              <w:rPr>
+                <w:rFonts w:ascii="Arial" w:hAnsi="Arial" w:cs="Arial"/>
+                <w:b/>
+              </w:rPr>
+            </w:pPr>
+          </w:p>
+        </w:tc>
+        <w:tc>
+          <w:tcPr>
+            <w:tcW w:w="1275" w:type="dxa"/>
+          </w:tcPr>
+          <w:p>
+            <w:pPr>
+              <w:rPr>
+                <w:rFonts w:ascii="Arial" w:hAnsi="Arial" w:cs="Arial"/>
+                <w:b/>
+              </w:rPr>
+            </w:pPr>
+            <w:r>
+              <w:rPr>
+                <w:rFonts w:ascii="Arial" w:hAnsi="Arial" w:cs="Arial"/>
+                <w:b/>
+              </w:rPr>
+              <w:t>Criterio 1</w:t>
+            </w:r>
+          </w:p>
+        </w:tc>
+        <w:tc>
+          <w:tcPr>
+            <w:tcW w:w="1276" w:type="dxa"/>
+          </w:tcPr>
+          <w:p>
+            <w:pPr>
+              <w:rPr>
+                <w:rFonts w:ascii="Arial" w:hAnsi="Arial" w:cs="Arial"/>
+                <w:b/>
+              </w:rPr>
+            </w:pPr>
+            <w:r>
+              <w:rPr>
+                <w:rFonts w:ascii="Arial" w:hAnsi="Arial" w:cs="Arial"/>
+                <w:b/>
+              </w:rPr>
+              <w:t xml:space="preserve">Criterio </w:t>
+            </w:r>
+            <w:r>
+              <w:rPr>
+                <w:rFonts w:ascii="Arial" w:hAnsi="Arial" w:cs="Arial"/>
+                <w:b/>
+              </w:rPr>
+              <w:t>2</w:t>
+            </w:r>
+          </w:p>
+        </w:tc>
+        <w:tc>
+          <w:tcPr>
+            <w:tcW w:w="1276" w:type="dxa"/>
+          </w:tcPr>
+          <w:p>
+            <w:pPr>
+              <w:rPr>
+                <w:rFonts w:ascii="Arial" w:hAnsi="Arial" w:cs="Arial"/>
+                <w:b/>
+              </w:rPr>
+            </w:pPr>
+            <w:r>
+              <w:rPr>
+                <w:rFonts w:ascii="Arial" w:hAnsi="Arial" w:cs="Arial"/>
+                <w:b/>
+              </w:rPr>
+              <w:t xml:space="preserve">Criterio </w:t>
+            </w:r>
+            <w:r>
+              <w:rPr>
+                <w:rFonts w:ascii="Arial" w:hAnsi="Arial" w:cs="Arial"/>
+                <w:b/>
+              </w:rPr>
+              <w:t>3</w:t>
+            </w:r>
+          </w:p>
+        </w:tc>
+        <w:tc>
+          <w:tcPr>
+            <w:tcW w:w="1276" w:type="dxa"/>
+          </w:tcPr>
+          <w:p>
+            <w:pPr>
+              <w:rPr>
+                <w:rFonts w:ascii="Arial" w:hAnsi="Arial" w:cs="Arial"/>
+                <w:b/>
+              </w:rPr>
+            </w:pPr>
+            <w:r>
+              <w:rPr>
+                <w:rFonts w:ascii="Arial" w:hAnsi="Arial" w:cs="Arial"/>
+                <w:b/>
+              </w:rPr>
+              <w:t xml:space="preserve">Criterio 4 </w:t>
+            </w:r>
+          </w:p>
+        </w:tc>
+        <w:tc>
+          <w:tcPr>
+            <w:tcW w:w="1275" w:type="dxa"/>
+          </w:tcPr>
+          <w:p>
+            <w:pPr>
+              <w:rPr>
+                <w:rFonts w:ascii="Arial" w:hAnsi="Arial" w:cs="Arial"/>
+                <w:b/>
+              </w:rPr>
+            </w:pPr>
+            <w:r>
+              <w:rPr>
+                <w:rFonts w:ascii="Arial" w:hAnsi="Arial" w:cs="Arial"/>
+                <w:b/>
+              </w:rPr>
+              <w:t>Criterio 5</w:t>
+            </w:r>
+          </w:p>
+        </w:tc>
+        <w:tc>
+          <w:tcPr>
+            <w:tcW w:w="895" w:type="dxa"/>
+          </w:tcPr>
+          <w:p>
+            <w:pPr>
+              <w:rPr>
+                <w:rFonts w:ascii="Arial" w:hAnsi="Arial" w:cs="Arial"/>
+                <w:b/>
+              </w:rPr>
+            </w:pPr>
+            <w:r>
+              <w:rPr>
+                <w:rFonts w:ascii="Arial" w:hAnsi="Arial" w:cs="Arial"/>
+                <w:b/>
+              </w:rPr>
+              <w:t>Total</w:t>
+            </w:r>
+          </w:p>
+        </w:tc>
+      </w:tr>
+      <w:tr>
+        <w:tc>
+          <w:tcPr>
+            <w:tcW w:w="1555" w:type="dxa"/>
+          </w:tcPr>
+          <w:p>
+            <w:pPr>
+              <w:rPr>
+                <w:rFonts w:ascii="Arial" w:hAnsi="Arial" w:cs="Arial"/>
+                <w:b/>
+              </w:rPr>
+            </w:pPr>
+            <w:r>
+              <w:rPr>
+                <w:rFonts w:ascii="Arial" w:hAnsi="Arial" w:cs="Arial"/>
+                <w:b/>
+              </w:rPr>
+              <w:t>Opción 1</w:t>
+            </w:r>
+          </w:p>
+        </w:tc>
+        <w:tc>
+          <w:tcPr>
+            <w:tcW w:w="1275" w:type="dxa"/>
+          </w:tcPr>
+          <w:p>
+            <w:pPr>
+              <w:jc w:val="center"/>
+              <w:rPr>
+                <w:rFonts w:ascii="Arial" w:hAnsi="Arial" w:cs="Arial"/>
+                <w:b/>
+              </w:rPr>
+            </w:pPr>
+            <w:r>
+              <w:rPr>
+                <w:rFonts w:ascii="Arial" w:hAnsi="Arial" w:cs="Arial"/>
+                <w:b/>
+              </w:rPr>
+              <w:t>3</w:t>
+            </w:r>
+          </w:p>
+        </w:tc>
+        <w:tc>
+          <w:tcPr>
+            <w:tcW w:w="1276" w:type="dxa"/>
+          </w:tcPr>
+          <w:p>
+            <w:pPr>
+              <w:jc w:val="center"/>
+              <w:rPr>
+                <w:rFonts w:ascii="Arial" w:hAnsi="Arial" w:cs="Arial"/>
+                <w:b/>
+              </w:rPr>
+            </w:pPr>
+            <w:r>
+              <w:rPr>
+                <w:rFonts w:ascii="Arial" w:hAnsi="Arial" w:cs="Arial"/>
+                <w:b/>
+              </w:rPr>
+              <w:t>8</w:t>
+            </w:r>
+          </w:p>
+        </w:tc>
+        <w:tc>
+          <w:tcPr>
+            <w:tcW w:w="1276" w:type="dxa"/>
+          </w:tcPr>
+          <w:p>
+            <w:pPr>
+              <w:jc w:val="center"/>
+              <w:rPr>
+                <w:rFonts w:ascii="Arial" w:hAnsi="Arial" w:cs="Arial"/>
+                <w:b/>
+              </w:rPr>
+            </w:pPr>
+            <w:r>
+              <w:rPr>
+                <w:rFonts w:ascii="Arial" w:hAnsi="Arial" w:cs="Arial"/>
+                <w:b/>
+              </w:rPr>
+              <w:t>5</w:t>
+            </w:r>
+          </w:p>
+        </w:tc>
+        <w:tc>
+          <w:tcPr>
+            <w:tcW w:w="1276" w:type="dxa"/>
+          </w:tcPr>
+          <w:p>
+            <w:pPr>
+              <w:jc w:val="center"/>
+              <w:rPr>
+                <w:rFonts w:ascii="Arial" w:hAnsi="Arial" w:cs="Arial"/>
+                <w:b/>
+              </w:rPr>
+            </w:pPr>
+            <w:r>
+              <w:rPr>
+                <w:rFonts w:ascii="Arial" w:hAnsi="Arial" w:cs="Arial"/>
+                <w:b/>
+              </w:rPr>
+              <w:t>5</w:t>
+            </w:r>
+          </w:p>
+        </w:tc>
+        <w:tc>
+          <w:tcPr>
+            <w:tcW w:w="1275" w:type="dxa"/>
+          </w:tcPr>
+          <w:p>
+            <w:pPr>
+              <w:jc w:val="center"/>
+              <w:rPr>
+                <w:rFonts w:ascii="Arial" w:hAnsi="Arial" w:cs="Arial"/>
+                <w:b/>
+              </w:rPr>
+            </w:pPr>
+            <w:r>
+              <w:rPr>
+                <w:rFonts w:ascii="Arial" w:hAnsi="Arial" w:cs="Arial"/>
+                <w:b/>
+              </w:rPr>
+              <w:t>5</w:t>
+            </w:r>
+          </w:p>
+        </w:tc>
+        <w:tc>
+          <w:tcPr>
+            <w:tcW w:w="895" w:type="dxa"/>
+          </w:tcPr>
+          <w:p>
+            <w:pPr>
+              <w:rPr>
+                <w:rFonts w:ascii="Arial" w:hAnsi="Arial" w:cs="Arial"/>
+                <w:b/>
+              </w:rPr>
+            </w:pPr>
+            <w:r>
+              <w:rPr>
+                <w:rFonts w:ascii="Arial" w:hAnsi="Arial" w:cs="Arial"/>
+                <w:b/>
+              </w:rPr>
+              <w:t>26</w:t>
+            </w:r>
+          </w:p>
+        </w:tc>
+      </w:tr>
+      <w:tr>
+        <w:tc>
+          <w:tcPr>
+            <w:tcW w:w="1555" w:type="dxa"/>
+          </w:tcPr>
+          <w:p>
+            <w:pPr>
+              <w:rPr>
+                <w:rFonts w:ascii="Arial" w:hAnsi="Arial" w:cs="Arial"/>
+                <w:b/>
+              </w:rPr>
+            </w:pPr>
+            <w:r>
+              <w:rPr>
+                <w:rFonts w:ascii="Arial" w:hAnsi="Arial" w:cs="Arial"/>
+                <w:b/>
+              </w:rPr>
+              <w:t>Opción 2</w:t>
+            </w:r>
+          </w:p>
+        </w:tc>
+        <w:tc>
+          <w:tcPr>
+            <w:tcW w:w="1275" w:type="dxa"/>
+          </w:tcPr>
+          <w:p>
+            <w:pPr>
+              <w:jc w:val="center"/>
+              <w:rPr>
+                <w:rFonts w:ascii="Arial" w:hAnsi="Arial" w:cs="Arial"/>
+                <w:b/>
+              </w:rPr>
+            </w:pPr>
+            <w:r>
+              <w:rPr>
+                <w:rFonts w:ascii="Arial" w:hAnsi="Arial" w:cs="Arial"/>
+                <w:b/>
+              </w:rPr>
+              <w:t>7</w:t>
+            </w:r>
+          </w:p>
+        </w:tc>
+        <w:tc>
+          <w:tcPr>
+            <w:tcW w:w="1276" w:type="dxa"/>
+          </w:tcPr>
+          <w:p>
+            <w:pPr>
+              <w:jc w:val="center"/>
+              <w:rPr>
+                <w:rFonts w:ascii="Arial" w:hAnsi="Arial" w:cs="Arial"/>
+                <w:b/>
+              </w:rPr>
+            </w:pPr>
+            <w:r>
+              <w:rPr>
+                <w:rFonts w:ascii="Arial" w:hAnsi="Arial" w:cs="Arial"/>
+                <w:b/>
+              </w:rPr>
+              <w:t>8</w:t>
+            </w:r>
+          </w:p>
+        </w:tc>
+        <w:tc>
+          <w:tcPr>
+            <w:tcW w:w="1276" w:type="dxa"/>
+          </w:tcPr>
+          <w:p>
+            <w:pPr>
+              <w:jc w:val="center"/>
+              <w:rPr>
+                <w:rFonts w:ascii="Arial" w:hAnsi="Arial" w:cs="Arial"/>
+                <w:b/>
+              </w:rPr>
+            </w:pPr>
+            <w:r>
+              <w:rPr>
+                <w:rFonts w:ascii="Arial" w:hAnsi="Arial" w:cs="Arial"/>
+                <w:b/>
+              </w:rPr>
+              <w:t>3</w:t>
+            </w:r>
+          </w:p>
+        </w:tc>
+        <w:tc>
+          <w:tcPr>
+            <w:tcW w:w="1276" w:type="dxa"/>
+          </w:tcPr>
+          <w:p>
+            <w:pPr>
+              <w:jc w:val="center"/>
+              <w:rPr>
+                <w:rFonts w:ascii="Arial" w:hAnsi="Arial" w:cs="Arial"/>
+                <w:b/>
+              </w:rPr>
+            </w:pPr>
+            <w:r>
+              <w:rPr>
+                <w:rFonts w:ascii="Arial" w:hAnsi="Arial" w:cs="Arial"/>
+                <w:b/>
+              </w:rPr>
+              <w:t>3</w:t>
+            </w:r>
+          </w:p>
+        </w:tc>
+        <w:tc>
+          <w:tcPr>
+            <w:tcW w:w="1275" w:type="dxa"/>
+          </w:tcPr>
+          <w:p>
+            <w:pPr>
+              <w:jc w:val="center"/>
+              <w:rPr>
+                <w:rFonts w:ascii="Arial" w:hAnsi="Arial" w:cs="Arial"/>
+                <w:b/>
+              </w:rPr>
+            </w:pPr>
+            <w:r>
+              <w:rPr>
+                <w:rFonts w:ascii="Arial" w:hAnsi="Arial" w:cs="Arial"/>
+                <w:b/>
+              </w:rPr>
+              <w:t>5</w:t>
+            </w:r>
+          </w:p>
+        </w:tc>
+        <w:tc>
+          <w:tcPr>
+            <w:tcW w:w="895" w:type="dxa"/>
+          </w:tcPr>
+          <w:p>
+            <w:pPr>
+              <w:rPr>
+                <w:rFonts w:ascii="Arial" w:hAnsi="Arial" w:cs="Arial"/>
+                <w:b/>
+              </w:rPr>
+            </w:pPr>
+            <w:r>
+              <w:rPr>
+                <w:rFonts w:ascii="Arial" w:hAnsi="Arial" w:cs="Arial"/>
+                <w:b/>
+              </w:rPr>
+              <w:t>26</w:t>
+            </w:r>
+          </w:p>
+        </w:tc>
+      </w:tr>
+      <w:tr>
+        <w:tc>
+          <w:tcPr>
+            <w:tcW w:w="1555" w:type="dxa"/>
+          </w:tcPr>
+          <w:p>
+            <w:pPr>
+              <w:rPr>
+                <w:rFonts w:ascii="Arial" w:hAnsi="Arial" w:cs="Arial"/>
+                <w:b/>
+              </w:rPr>
+            </w:pPr>
+            <w:r>
+              <w:rPr>
+                <w:rFonts w:ascii="Arial" w:hAnsi="Arial" w:cs="Arial"/>
+                <w:b/>
+              </w:rPr>
+              <w:t xml:space="preserve">Opción </w:t>
+            </w:r>
+            <w:proofErr w:type="gramStart"/>
+            <w:r>
+              <w:rPr>
+                <w:rFonts w:ascii="Arial" w:hAnsi="Arial" w:cs="Arial"/>
+                <w:b/>
+              </w:rPr>
+              <w:t>3.A</w:t>
+            </w:r>
+            <w:proofErr w:type="gramEnd"/>
+          </w:p>
+        </w:tc>
+        <w:tc>
+          <w:tcPr>
+            <w:tcW w:w="1275" w:type="dxa"/>
+          </w:tcPr>
+          <w:p>
+            <w:pPr>
+              <w:jc w:val="center"/>
+              <w:rPr>
+                <w:rFonts w:ascii="Arial" w:hAnsi="Arial" w:cs="Arial"/>
+                <w:b/>
+              </w:rPr>
+            </w:pPr>
+            <w:r>
+              <w:rPr>
+                <w:rFonts w:ascii="Arial" w:hAnsi="Arial" w:cs="Arial"/>
+                <w:b/>
+              </w:rPr>
+              <w:t>4</w:t>
+            </w:r>
+          </w:p>
+        </w:tc>
+        <w:tc>
+          <w:tcPr>
+            <w:tcW w:w="1276" w:type="dxa"/>
+          </w:tcPr>
+          <w:p>
+            <w:pPr>
+              <w:jc w:val="center"/>
+              <w:rPr>
+                <w:rFonts w:ascii="Arial" w:hAnsi="Arial" w:cs="Arial"/>
+                <w:b/>
+              </w:rPr>
+            </w:pPr>
+            <w:r>
+              <w:rPr>
+                <w:rFonts w:ascii="Arial" w:hAnsi="Arial" w:cs="Arial"/>
+                <w:b/>
+              </w:rPr>
+              <w:t>8</w:t>
+            </w:r>
+          </w:p>
+        </w:tc>
+        <w:tc>
+          <w:tcPr>
+            <w:tcW w:w="1276" w:type="dxa"/>
+          </w:tcPr>
+          <w:p>
+            <w:pPr>
+              <w:jc w:val="center"/>
+              <w:rPr>
+                <w:rFonts w:ascii="Arial" w:hAnsi="Arial" w:cs="Arial"/>
+                <w:b/>
+              </w:rPr>
+            </w:pPr>
+            <w:r>
+              <w:rPr>
+                <w:rFonts w:ascii="Arial" w:hAnsi="Arial" w:cs="Arial"/>
+                <w:b/>
+              </w:rPr>
+              <w:t>5</w:t>
+            </w:r>
+          </w:p>
+        </w:tc>
+        <w:tc>
+          <w:tcPr>
+            <w:tcW w:w="1276" w:type="dxa"/>
+          </w:tcPr>
+          <w:p>
+            <w:pPr>
+              <w:jc w:val="center"/>
+              <w:rPr>
+                <w:rFonts w:ascii="Arial" w:hAnsi="Arial" w:cs="Arial"/>
+                <w:b/>
+              </w:rPr>
+            </w:pPr>
+            <w:r>
+              <w:rPr>
+                <w:rFonts w:ascii="Arial" w:hAnsi="Arial" w:cs="Arial"/>
+                <w:b/>
+              </w:rPr>
+              <w:t>5</w:t>
+            </w:r>
+          </w:p>
+        </w:tc>
+        <w:tc>
+          <w:tcPr>
+            <w:tcW w:w="1275" w:type="dxa"/>
+          </w:tcPr>
+          <w:p>
+            <w:pPr>
+              <w:jc w:val="center"/>
+              <w:rPr>
+                <w:rFonts w:ascii="Arial" w:hAnsi="Arial" w:cs="Arial"/>
+                <w:b/>
+              </w:rPr>
+            </w:pPr>
+            <w:r>
+              <w:rPr>
+                <w:rFonts w:ascii="Arial" w:hAnsi="Arial" w:cs="Arial"/>
+                <w:b/>
+              </w:rPr>
+              <w:t>5</w:t>
+            </w:r>
+          </w:p>
+        </w:tc>
+        <w:tc>
+          <w:tcPr>
+            <w:tcW w:w="895" w:type="dxa"/>
+          </w:tcPr>
+          <w:p>
+            <w:pPr>
+              <w:rPr>
+                <w:rFonts w:ascii="Arial" w:hAnsi="Arial" w:cs="Arial"/>
+                <w:b/>
+              </w:rPr>
+            </w:pPr>
+            <w:r>
+              <w:rPr>
+                <w:rFonts w:ascii="Arial" w:hAnsi="Arial" w:cs="Arial"/>
+                <w:b/>
+              </w:rPr>
+              <w:t>27</w:t>
+            </w:r>
+          </w:p>
+        </w:tc>
+      </w:tr>
+      <w:tr>
+        <w:tc>
+          <w:tcPr>
+            <w:tcW w:w="1555" w:type="dxa"/>
+          </w:tcPr>
+          <w:p>
+            <w:pPr>
+              <w:rPr>
+                <w:rFonts w:ascii="Arial" w:hAnsi="Arial" w:cs="Arial"/>
+                <w:b/>
+              </w:rPr>
+            </w:pPr>
+            <w:r>
+              <w:rPr>
+                <w:rFonts w:ascii="Arial" w:hAnsi="Arial" w:cs="Arial"/>
+                <w:b/>
+              </w:rPr>
+              <w:t xml:space="preserve">Opción </w:t>
+            </w:r>
+            <w:proofErr w:type="gramStart"/>
+            <w:r>
+              <w:rPr>
+                <w:rFonts w:ascii="Arial" w:hAnsi="Arial" w:cs="Arial"/>
+                <w:b/>
+              </w:rPr>
+              <w:t>3.B</w:t>
+            </w:r>
+            <w:proofErr w:type="gramEnd"/>
+          </w:p>
+        </w:tc>
+        <w:tc>
+          <w:tcPr>
+            <w:tcW w:w="1275" w:type="dxa"/>
+          </w:tcPr>
+          <w:p>
+            <w:pPr>
+              <w:jc w:val="center"/>
+              <w:rPr>
+                <w:rFonts w:ascii="Arial" w:hAnsi="Arial" w:cs="Arial"/>
+                <w:b/>
+              </w:rPr>
+            </w:pPr>
+            <w:r>
+              <w:rPr>
+                <w:rFonts w:ascii="Arial" w:hAnsi="Arial" w:cs="Arial"/>
+                <w:b/>
+              </w:rPr>
+              <w:t>5</w:t>
+            </w:r>
+          </w:p>
+        </w:tc>
+        <w:tc>
+          <w:tcPr>
+            <w:tcW w:w="1276" w:type="dxa"/>
+          </w:tcPr>
+          <w:p>
+            <w:pPr>
+              <w:jc w:val="center"/>
+              <w:rPr>
+                <w:rFonts w:ascii="Arial" w:hAnsi="Arial" w:cs="Arial"/>
+                <w:b/>
+              </w:rPr>
+            </w:pPr>
+            <w:r>
+              <w:rPr>
+                <w:rFonts w:ascii="Arial" w:hAnsi="Arial" w:cs="Arial"/>
+                <w:b/>
+              </w:rPr>
+              <w:t>12</w:t>
+            </w:r>
+          </w:p>
+        </w:tc>
+        <w:tc>
+          <w:tcPr>
+            <w:tcW w:w="1276" w:type="dxa"/>
+          </w:tcPr>
+          <w:p>
+            <w:pPr>
+              <w:jc w:val="center"/>
+              <w:rPr>
+                <w:rFonts w:ascii="Arial" w:hAnsi="Arial" w:cs="Arial"/>
+                <w:b/>
+              </w:rPr>
+            </w:pPr>
+            <w:r>
+              <w:rPr>
+                <w:rFonts w:ascii="Arial" w:hAnsi="Arial" w:cs="Arial"/>
+                <w:b/>
+              </w:rPr>
+              <w:t>5</w:t>
+            </w:r>
+          </w:p>
+        </w:tc>
+        <w:tc>
+          <w:tcPr>
+            <w:tcW w:w="1276" w:type="dxa"/>
+          </w:tcPr>
+          <w:p>
+            <w:pPr>
+              <w:jc w:val="center"/>
+              <w:rPr>
+                <w:rFonts w:ascii="Arial" w:hAnsi="Arial" w:cs="Arial"/>
+                <w:b/>
+              </w:rPr>
+            </w:pPr>
+            <w:r>
+              <w:rPr>
+                <w:rFonts w:ascii="Arial" w:hAnsi="Arial" w:cs="Arial"/>
+                <w:b/>
+              </w:rPr>
+              <w:t>3</w:t>
+            </w:r>
+          </w:p>
+        </w:tc>
+        <w:tc>
+          <w:tcPr>
+            <w:tcW w:w="1275" w:type="dxa"/>
+          </w:tcPr>
+          <w:p>
+            <w:pPr>
+              <w:jc w:val="center"/>
+              <w:rPr>
+                <w:rFonts w:ascii="Arial" w:hAnsi="Arial" w:cs="Arial"/>
+                <w:b/>
+              </w:rPr>
+            </w:pPr>
+            <w:r>
+              <w:rPr>
+                <w:rFonts w:ascii="Arial" w:hAnsi="Arial" w:cs="Arial"/>
+                <w:b/>
+              </w:rPr>
+              <w:t>5</w:t>
+            </w:r>
+          </w:p>
+        </w:tc>
+        <w:tc>
+          <w:tcPr>
+            <w:tcW w:w="895" w:type="dxa"/>
+          </w:tcPr>
+          <w:p>
+            <w:pPr>
+              <w:rPr>
+                <w:rFonts w:ascii="Arial" w:hAnsi="Arial" w:cs="Arial"/>
+                <w:b/>
+              </w:rPr>
+            </w:pPr>
+            <w:r>
+              <w:rPr>
+                <w:rFonts w:ascii="Arial" w:hAnsi="Arial" w:cs="Arial"/>
+                <w:b/>
+              </w:rPr>
+              <w:t>30</w:t>
+            </w:r>
+          </w:p>
+        </w:tc>
+      </w:tr>
+    </w:tbl>
+    <w:p>
+      <w:pPr>
+        <w:rPr>
+          <w:rFonts w:ascii="Arial" w:hAnsi="Arial" w:cs="Arial"/>
+          <w:b/>
+        </w:rPr>
+      </w:pPr>
+    </w:p>
+    <w:p>
+      <w:pPr>
+        <w:rPr>
+          <w:rFonts w:ascii="Arial" w:hAnsi="Arial" w:cs="Arial"/>
+          <w:b/>
+        </w:rPr>
+      </w:pPr>
+      <w:r>
+        <w:rPr>
+          <w:rFonts w:ascii="Arial" w:hAnsi="Arial" w:cs="Arial"/>
+          <w:b/>
+        </w:rPr>
+        <w:t>Es un hecho que todas las opciones creativas que planteamos pueden resolver los requerimientos 4 y 8 en una complejidad de n*log(n), y que esta se obtiene de manera independiente de la manera en la que se organice la información mientras se tenga un arreglo de auxiliar y se la opción c.</w:t>
+      </w:r>
+    </w:p>
+    <w:p>
+      <w:pPr>
+        <w:rPr>
+          <w:rFonts w:ascii="Arial" w:hAnsi="Arial" w:cs="Arial"/>
+          <w:b/>
+        </w:rPr>
+      </w:pPr>
+      <w:r>
+        <w:rPr>
+          <w:rFonts w:ascii="Arial" w:hAnsi="Arial" w:cs="Arial"/>
+          <w:b/>
+        </w:rPr>
+        <w:t>Ahora la estrategia más optima para organizar la información resulta ser la 3.B, dado que utilizar arboles balanceados en general reduce bastante los tiempos generales de ejecución de los requerimientos funcionales</w:t>
+      </w:r>
+      <w:r>
+        <w:rPr>
+          <w:rFonts w:ascii="Arial" w:hAnsi="Arial" w:cs="Arial"/>
+          <w:b/>
+        </w:rPr>
+        <w:t>.</w:t>
+      </w:r>
       <w:bookmarkStart w:id="0" w:name="_GoBack"/>
       <w:bookmarkEnd w:id="0"/>
-    </w:p>
-    <w:p>
-      <w:pPr>
-        <w:pStyle w:val="Prrafodelista"/>
-        <w:rPr>
-          <w:rFonts w:ascii="Arial" w:hAnsi="Arial" w:cs="Arial"/>
-        </w:rPr>
-      </w:pPr>
-    </w:p>
-    <w:p>
-      <w:pPr>
-        <w:rPr>
-          <w:rFonts w:ascii="Arial" w:hAnsi="Arial" w:cs="Arial"/>
-          <w:b/>
-        </w:rPr>
-      </w:pPr>
-      <w:r>
-        <w:rPr>
-          <w:rFonts w:ascii="Arial" w:hAnsi="Arial" w:cs="Arial"/>
-          <w:b/>
-        </w:rPr>
-        <w:br w:type="page"/>
-      </w:r>
-    </w:p>
-    <w:p>
-      <w:pPr>
-        <w:jc w:val="center"/>
-        <w:rPr>
-          <w:rFonts w:ascii="Arial" w:hAnsi="Arial" w:cs="Arial"/>
-          <w:b/>
-        </w:rPr>
-      </w:pPr>
-    </w:p>
-    <w:p>
-      <w:pPr>
-        <w:jc w:val="center"/>
-        <w:rPr>
-          <w:rFonts w:ascii="Arial" w:hAnsi="Arial" w:cs="Arial"/>
-          <w:b/>
-        </w:rPr>
-      </w:pPr>
-      <w:r>
-        <w:rPr>
-          <w:rFonts w:ascii="Arial" w:hAnsi="Arial" w:cs="Arial"/>
-          <w:b/>
-        </w:rPr>
-        <w:t>Transición de la formulación de ideas a diseños preliminares</w:t>
-      </w:r>
-    </w:p>
-    <w:p>
-      <w:pPr>
-        <w:rPr>
-          <w:rFonts w:ascii="Arial" w:hAnsi="Arial" w:cs="Arial"/>
-          <w:b/>
-        </w:rPr>
-      </w:pPr>
-      <w:r>
-        <w:rPr>
-          <w:rFonts w:ascii="Arial" w:hAnsi="Arial" w:cs="Arial"/>
-          <w:b/>
-        </w:rPr>
-        <w:br w:type="page"/>
-      </w:r>
-    </w:p>
-    <w:p>
-      <w:pPr>
-        <w:jc w:val="center"/>
-        <w:rPr>
-          <w:rFonts w:ascii="Arial" w:hAnsi="Arial" w:cs="Arial"/>
-          <w:b/>
-        </w:rPr>
-      </w:pPr>
-    </w:p>
-    <w:p>
-      <w:pPr>
-        <w:jc w:val="center"/>
-        <w:rPr>
-          <w:rFonts w:ascii="Arial" w:hAnsi="Arial" w:cs="Arial"/>
-          <w:b/>
-        </w:rPr>
-      </w:pPr>
-      <w:r>
-        <w:rPr>
-          <w:rFonts w:ascii="Arial" w:hAnsi="Arial" w:cs="Arial"/>
-          <w:b/>
-        </w:rPr>
-        <w:t>Evaluación y selección de la mejor solución</w:t>
-      </w:r>
     </w:p>
     <w:sectPr>
       <w:pgSz w:w="12240" w:h="15840"/>

</xml_diff>

<commit_message>
prte del diseño de preliminares
</commit_message>
<xml_diff>
--- a/Documentación/Identificación del problema.docx
+++ b/Documentación/Identificación del problema.docx
@@ -1,12 +1,11 @@
 
 <file path=word/document.xml><?xml version="1.0" encoding="utf-8"?>
-<w:document xmlns:wpc="http://schemas.microsoft.com/office/word/2010/wordprocessingCanvas" xmlns:cx="http://schemas.microsoft.com/office/drawing/2014/chartex" xmlns:cx1="http://schemas.microsoft.com/office/drawing/2015/9/8/chartex" xmlns:cx2="http://schemas.microsoft.com/office/drawing/2015/10/21/chartex" xmlns:cx3="http://schemas.microsoft.com/office/drawing/2016/5/9/chartex" xmlns:cx4="http://schemas.microsoft.com/office/drawing/2016/5/10/chartex" xmlns:cx5="http://schemas.microsoft.com/office/drawing/2016/5/11/chartex" xmlns:cx6="http://schemas.microsoft.com/office/drawing/2016/5/12/chartex" xmlns:cx7="http://schemas.microsoft.com/office/drawing/2016/5/13/chartex" xmlns:cx8="http://schemas.microsoft.com/office/drawing/2016/5/14/chartex" xmlns:mc="http://schemas.openxmlformats.org/markup-compatibility/2006" xmlns:aink="http://schemas.microsoft.com/office/drawing/2016/ink" xmlns:am3d="http://schemas.microsoft.com/office/drawing/2017/model3d" xmlns:o="urn:schemas-microsoft-com:office:office" xmlns:r="http://schemas.openxmlformats.org/officeDocument/2006/relationships" xmlns:m="http://schemas.openxmlformats.org/officeDocument/2006/math" xmlns:v="urn:schemas-microsoft-com:vml" xmlns:wp14="http://schemas.microsoft.com/office/word/2010/wordprocessingDrawing" xmlns:wp="http://schemas.openxmlformats.org/drawingml/2006/wordprocessingDrawing" xmlns:w10="urn:schemas-microsoft-com:office:word" xmlns:w="http://schemas.openxmlformats.org/wordprocessingml/2006/main" xmlns:w14="http://schemas.microsoft.com/office/word/2010/wordml" xmlns:w15="http://schemas.microsoft.com/office/word/2012/wordml" xmlns:w16cid="http://schemas.microsoft.com/office/word/2016/wordml/cid" xmlns:w16se="http://schemas.microsoft.com/office/word/2015/wordml/symex" xmlns:wpg="http://schemas.microsoft.com/office/word/2010/wordprocessingGroup" xmlns:wpi="http://schemas.microsoft.com/office/word/2010/wordprocessingInk" xmlns:wne="http://schemas.microsoft.com/office/word/2006/wordml" xmlns:wps="http://schemas.microsoft.com/office/word/2010/wordprocessingShape" mc:Ignorable="w14 w15 w16se w16cid wp14">
+<w:document xmlns:wpc="http://schemas.microsoft.com/office/word/2010/wordprocessingCanvas" xmlns:cx="http://schemas.microsoft.com/office/drawing/2014/chartex" xmlns:mc="http://schemas.openxmlformats.org/markup-compatibility/2006" xmlns:o="urn:schemas-microsoft-com:office:office" xmlns:r="http://schemas.openxmlformats.org/officeDocument/2006/relationships" xmlns:m="http://schemas.openxmlformats.org/officeDocument/2006/math" xmlns:v="urn:schemas-microsoft-com:vml" xmlns:wp14="http://schemas.microsoft.com/office/word/2010/wordprocessingDrawing" xmlns:wp="http://schemas.openxmlformats.org/drawingml/2006/wordprocessingDrawing" xmlns:w10="urn:schemas-microsoft-com:office:word" xmlns:w="http://schemas.openxmlformats.org/wordprocessingml/2006/main" xmlns:w14="http://schemas.microsoft.com/office/word/2010/wordml" xmlns:w15="http://schemas.microsoft.com/office/word/2012/wordml" xmlns:w16se="http://schemas.microsoft.com/office/word/2015/wordml/symex" xmlns:wpg="http://schemas.microsoft.com/office/word/2010/wordprocessingGroup" xmlns:wpi="http://schemas.microsoft.com/office/word/2010/wordprocessingInk" xmlns:wne="http://schemas.microsoft.com/office/word/2006/wordml" xmlns:wps="http://schemas.microsoft.com/office/word/2010/wordprocessingShape" mc:Ignorable="w14 w15 w16se wp14">
   <w:body>
     <w:p>
       <w:pPr>
         <w:rPr>
           <w:rFonts w:ascii="Arial" w:hAnsi="Arial" w:cs="Arial"/>
-          <w:b/>
         </w:rPr>
       </w:pPr>
       <w:r>
@@ -3549,21 +3548,7 @@
           <w:rFonts w:ascii="Arial" w:hAnsi="Arial" w:cs="Arial"/>
         </w:rPr>
         <w:lastRenderedPageBreak/>
-        <w:t xml:space="preserve">Ahora bien, </w:t>
-      </w:r>
-      <w:proofErr w:type="gramStart"/>
-      <w:r>
-        <w:rPr>
-          <w:rFonts w:ascii="Arial" w:hAnsi="Arial" w:cs="Arial"/>
-        </w:rPr>
-        <w:t>estando cursando</w:t>
-      </w:r>
-      <w:proofErr w:type="gramEnd"/>
-      <w:r>
-        <w:rPr>
-          <w:rFonts w:ascii="Arial" w:hAnsi="Arial" w:cs="Arial"/>
-        </w:rPr>
-        <w:t xml:space="preserve"> el curso de algoritmos y estructuras de datos, sabemos que si queremos unas búsquedas realmente eficientes dicho árbol debe estar balanceado. Para tal fin utilizaríamos los arboles balanceados conocidos como AVL y rojo y negro. Los datos de los mercados de divisas serían guardados en arboles rojo y negro, y los datos de los mercados de acciones serán guardados en AVL. El resto de la estrategia se sigue del punto A anterior.</w:t>
+        <w:t>Ahora bien, estando cursando el curso de algoritmos y estructuras de datos, sabemos que si queremos unas búsquedas realmente eficientes dicho árbol debe estar balanceado. Para tal fin utilizaríamos los arboles balanceados conocidos como AVL y rojo y negro. Los datos de los mercados de divisas serían guardados en arboles rojo y negro, y los datos de los mercados de acciones serán guardados en AVL. El resto de la estrategia se sigue del punto A anterior.</w:t>
       </w:r>
     </w:p>
     <w:p>
@@ -3659,21 +3644,7 @@
           <w:rFonts w:ascii="Arial" w:hAnsi="Arial" w:cs="Arial"/>
           <w:b/>
         </w:rPr>
-        <w:t>i</w:t>
-      </w:r>
-      <w:r>
-        <w:rPr>
-          <w:rFonts w:ascii="Arial" w:hAnsi="Arial" w:cs="Arial"/>
-          <w:b/>
-        </w:rPr>
-        <w:t>-</w:t>
-      </w:r>
-      <w:r>
-        <w:rPr>
-          <w:rFonts w:ascii="Arial" w:hAnsi="Arial" w:cs="Arial"/>
-          <w:b/>
-        </w:rPr>
-        <w:t>1</w:t>
+        <w:t>i-1</w:t>
       </w:r>
       <w:r>
         <w:rPr>
@@ -3902,12 +3873,473 @@
         <w:rPr>
           <w:rFonts w:ascii="Arial" w:hAnsi="Arial" w:cs="Arial"/>
           <w:b/>
+          <w:noProof/>
+          <w:lang w:val="en-US"/>
+        </w:rPr>
+        <w:drawing>
+          <wp:anchor distT="0" distB="0" distL="114300" distR="114300" simplePos="0" relativeHeight="251659264" behindDoc="1" locked="0" layoutInCell="1" allowOverlap="1" wp14:anchorId="7D2D07C6" wp14:editId="4390290C">
+            <wp:simplePos x="0" y="0"/>
+            <wp:positionH relativeFrom="margin">
+              <wp:align>center</wp:align>
+            </wp:positionH>
+            <wp:positionV relativeFrom="paragraph">
+              <wp:posOffset>3566554</wp:posOffset>
+            </wp:positionV>
+            <wp:extent cx="4660900" cy="3194050"/>
+            <wp:effectExtent l="0" t="0" r="6350" b="6350"/>
+            <wp:wrapNone/>
+            <wp:docPr id="2" name="Imagen 2"/>
+            <wp:cNvGraphicFramePr>
+              <a:graphicFrameLocks xmlns:a="http://schemas.openxmlformats.org/drawingml/2006/main" noChangeAspect="1"/>
+            </wp:cNvGraphicFramePr>
+            <a:graphic xmlns:a="http://schemas.openxmlformats.org/drawingml/2006/main">
+              <a:graphicData uri="http://schemas.openxmlformats.org/drawingml/2006/picture">
+                <pic:pic xmlns:pic="http://schemas.openxmlformats.org/drawingml/2006/picture">
+                  <pic:nvPicPr>
+                    <pic:cNvPr id="2" name="Capture1.PNG"/>
+                    <pic:cNvPicPr/>
+                  </pic:nvPicPr>
+                  <pic:blipFill>
+                    <a:blip r:embed="rId5">
+                      <a:extLst>
+                        <a:ext uri="{28A0092B-C50C-407E-A947-70E740481C1C}">
+                          <a14:useLocalDpi xmlns:a14="http://schemas.microsoft.com/office/drawing/2010/main" val="0"/>
+                        </a:ext>
+                      </a:extLst>
+                    </a:blip>
+                    <a:stretch>
+                      <a:fillRect/>
+                    </a:stretch>
+                  </pic:blipFill>
+                  <pic:spPr>
+                    <a:xfrm>
+                      <a:off x="0" y="0"/>
+                      <a:ext cx="4660900" cy="3194050"/>
+                    </a:xfrm>
+                    <a:prstGeom prst="rect">
+                      <a:avLst/>
+                    </a:prstGeom>
+                  </pic:spPr>
+                </pic:pic>
+              </a:graphicData>
+            </a:graphic>
+          </wp:anchor>
+        </w:drawing>
+      </w:r>
+      <w:r>
+        <w:rPr>
+          <w:rFonts w:ascii="Arial" w:hAnsi="Arial" w:cs="Arial"/>
+          <w:b/>
+          <w:noProof/>
+          <w:lang w:val="en-US"/>
+        </w:rPr>
+        <w:drawing>
+          <wp:anchor distT="0" distB="0" distL="114300" distR="114300" simplePos="0" relativeHeight="251658240" behindDoc="1" locked="0" layoutInCell="1" allowOverlap="1" wp14:anchorId="55BBD2C0" wp14:editId="2190F9A0">
+            <wp:simplePos x="0" y="0"/>
+            <wp:positionH relativeFrom="margin">
+              <wp:align>center</wp:align>
+            </wp:positionH>
+            <wp:positionV relativeFrom="paragraph">
+              <wp:posOffset>109468</wp:posOffset>
+            </wp:positionV>
+            <wp:extent cx="4686541" cy="3181514"/>
+            <wp:effectExtent l="0" t="0" r="0" b="0"/>
+            <wp:wrapNone/>
+            <wp:docPr id="1" name="Imagen 1"/>
+            <wp:cNvGraphicFramePr>
+              <a:graphicFrameLocks xmlns:a="http://schemas.openxmlformats.org/drawingml/2006/main" noChangeAspect="1"/>
+            </wp:cNvGraphicFramePr>
+            <a:graphic xmlns:a="http://schemas.openxmlformats.org/drawingml/2006/main">
+              <a:graphicData uri="http://schemas.openxmlformats.org/drawingml/2006/picture">
+                <pic:pic xmlns:pic="http://schemas.openxmlformats.org/drawingml/2006/picture">
+                  <pic:nvPicPr>
+                    <pic:cNvPr id="1" name="Capture.PNG"/>
+                    <pic:cNvPicPr/>
+                  </pic:nvPicPr>
+                  <pic:blipFill>
+                    <a:blip r:embed="rId6">
+                      <a:extLst>
+                        <a:ext uri="{28A0092B-C50C-407E-A947-70E740481C1C}">
+                          <a14:useLocalDpi xmlns:a14="http://schemas.microsoft.com/office/drawing/2010/main" val="0"/>
+                        </a:ext>
+                      </a:extLst>
+                    </a:blip>
+                    <a:stretch>
+                      <a:fillRect/>
+                    </a:stretch>
+                  </pic:blipFill>
+                  <pic:spPr>
+                    <a:xfrm>
+                      <a:off x="0" y="0"/>
+                      <a:ext cx="4686541" cy="3181514"/>
+                    </a:xfrm>
+                    <a:prstGeom prst="rect">
+                      <a:avLst/>
+                    </a:prstGeom>
+                  </pic:spPr>
+                </pic:pic>
+              </a:graphicData>
+            </a:graphic>
+          </wp:anchor>
+        </w:drawing>
+      </w:r>
+      <w:r>
+        <w:rPr>
+          <w:rFonts w:ascii="Arial" w:hAnsi="Arial" w:cs="Arial"/>
         </w:rPr>
         <w:br w:type="page"/>
       </w:r>
     </w:p>
     <w:p>
       <w:pPr>
+        <w:rPr>
+          <w:rFonts w:ascii="Arial" w:hAnsi="Arial" w:cs="Arial"/>
+          <w:b/>
+        </w:rPr>
+      </w:pPr>
+      <w:bookmarkStart w:id="0" w:name="_GoBack"/>
+      <w:bookmarkEnd w:id="0"/>
+    </w:p>
+    <w:p>
+      <w:pPr>
+        <w:rPr>
+          <w:rFonts w:ascii="Arial" w:hAnsi="Arial" w:cs="Arial"/>
+          <w:b/>
+        </w:rPr>
+      </w:pPr>
+    </w:p>
+    <w:p>
+      <w:pPr>
+        <w:rPr>
+          <w:rFonts w:ascii="Arial" w:hAnsi="Arial" w:cs="Arial"/>
+          <w:b/>
+        </w:rPr>
+      </w:pPr>
+      <w:r>
+        <w:rPr>
+          <w:rFonts w:ascii="Arial" w:hAnsi="Arial" w:cs="Arial"/>
+          <w:b/>
+          <w:noProof/>
+          <w:lang w:val="en-US"/>
+        </w:rPr>
+        <w:drawing>
+          <wp:anchor distT="0" distB="0" distL="114300" distR="114300" simplePos="0" relativeHeight="251660288" behindDoc="1" locked="0" layoutInCell="1" allowOverlap="1" wp14:anchorId="35551858" wp14:editId="1C93C81B">
+            <wp:simplePos x="0" y="0"/>
+            <wp:positionH relativeFrom="margin">
+              <wp:posOffset>311785</wp:posOffset>
+            </wp:positionH>
+            <wp:positionV relativeFrom="paragraph">
+              <wp:posOffset>240884</wp:posOffset>
+            </wp:positionV>
+            <wp:extent cx="4705350" cy="3194050"/>
+            <wp:effectExtent l="0" t="0" r="0" b="6350"/>
+            <wp:wrapNone/>
+            <wp:docPr id="3" name="Imagen 3"/>
+            <wp:cNvGraphicFramePr>
+              <a:graphicFrameLocks xmlns:a="http://schemas.openxmlformats.org/drawingml/2006/main" noChangeAspect="1"/>
+            </wp:cNvGraphicFramePr>
+            <a:graphic xmlns:a="http://schemas.openxmlformats.org/drawingml/2006/main">
+              <a:graphicData uri="http://schemas.openxmlformats.org/drawingml/2006/picture">
+                <pic:pic xmlns:pic="http://schemas.openxmlformats.org/drawingml/2006/picture">
+                  <pic:nvPicPr>
+                    <pic:cNvPr id="3" name="Capture2.PNG"/>
+                    <pic:cNvPicPr/>
+                  </pic:nvPicPr>
+                  <pic:blipFill>
+                    <a:blip r:embed="rId7">
+                      <a:extLst>
+                        <a:ext uri="{28A0092B-C50C-407E-A947-70E740481C1C}">
+                          <a14:useLocalDpi xmlns:a14="http://schemas.microsoft.com/office/drawing/2010/main" val="0"/>
+                        </a:ext>
+                      </a:extLst>
+                    </a:blip>
+                    <a:stretch>
+                      <a:fillRect/>
+                    </a:stretch>
+                  </pic:blipFill>
+                  <pic:spPr>
+                    <a:xfrm>
+                      <a:off x="0" y="0"/>
+                      <a:ext cx="4705350" cy="3194050"/>
+                    </a:xfrm>
+                    <a:prstGeom prst="rect">
+                      <a:avLst/>
+                    </a:prstGeom>
+                  </pic:spPr>
+                </pic:pic>
+              </a:graphicData>
+            </a:graphic>
+          </wp:anchor>
+        </w:drawing>
+      </w:r>
+    </w:p>
+    <w:p>
+      <w:pPr>
+        <w:rPr>
+          <w:rFonts w:ascii="Arial" w:hAnsi="Arial" w:cs="Arial"/>
+          <w:b/>
+        </w:rPr>
+      </w:pPr>
+    </w:p>
+    <w:p>
+      <w:pPr>
+        <w:rPr>
+          <w:rFonts w:ascii="Arial" w:hAnsi="Arial" w:cs="Arial"/>
+          <w:b/>
+        </w:rPr>
+      </w:pPr>
+    </w:p>
+    <w:p>
+      <w:pPr>
+        <w:rPr>
+          <w:rFonts w:ascii="Arial" w:hAnsi="Arial" w:cs="Arial"/>
+          <w:b/>
+        </w:rPr>
+      </w:pPr>
+    </w:p>
+    <w:p>
+      <w:pPr>
+        <w:rPr>
+          <w:rFonts w:ascii="Arial" w:hAnsi="Arial" w:cs="Arial"/>
+          <w:b/>
+        </w:rPr>
+      </w:pPr>
+    </w:p>
+    <w:p>
+      <w:pPr>
+        <w:rPr>
+          <w:rFonts w:ascii="Arial" w:hAnsi="Arial" w:cs="Arial"/>
+          <w:b/>
+        </w:rPr>
+      </w:pPr>
+    </w:p>
+    <w:p>
+      <w:pPr>
+        <w:rPr>
+          <w:rFonts w:ascii="Arial" w:hAnsi="Arial" w:cs="Arial"/>
+          <w:b/>
+        </w:rPr>
+      </w:pPr>
+    </w:p>
+    <w:p>
+      <w:pPr>
+        <w:rPr>
+          <w:rFonts w:ascii="Arial" w:hAnsi="Arial" w:cs="Arial"/>
+          <w:b/>
+        </w:rPr>
+      </w:pPr>
+    </w:p>
+    <w:p>
+      <w:pPr>
+        <w:rPr>
+          <w:rFonts w:ascii="Arial" w:hAnsi="Arial" w:cs="Arial"/>
+          <w:b/>
+        </w:rPr>
+      </w:pPr>
+    </w:p>
+    <w:p>
+      <w:pPr>
+        <w:rPr>
+          <w:rFonts w:ascii="Arial" w:hAnsi="Arial" w:cs="Arial"/>
+          <w:b/>
+        </w:rPr>
+      </w:pPr>
+    </w:p>
+    <w:p>
+      <w:pPr>
+        <w:rPr>
+          <w:rFonts w:ascii="Arial" w:hAnsi="Arial" w:cs="Arial"/>
+          <w:b/>
+        </w:rPr>
+      </w:pPr>
+    </w:p>
+    <w:p>
+      <w:pPr>
+        <w:rPr>
+          <w:rFonts w:ascii="Arial" w:hAnsi="Arial" w:cs="Arial"/>
+          <w:b/>
+        </w:rPr>
+      </w:pPr>
+    </w:p>
+    <w:p>
+      <w:pPr>
+        <w:rPr>
+          <w:rFonts w:ascii="Arial" w:hAnsi="Arial" w:cs="Arial"/>
+          <w:b/>
+        </w:rPr>
+      </w:pPr>
+    </w:p>
+    <w:p>
+      <w:pPr>
+        <w:rPr>
+          <w:rFonts w:ascii="Arial" w:hAnsi="Arial" w:cs="Arial"/>
+          <w:b/>
+        </w:rPr>
+      </w:pPr>
+    </w:p>
+    <w:p>
+      <w:pPr>
+        <w:rPr>
+          <w:rFonts w:ascii="Arial" w:hAnsi="Arial" w:cs="Arial"/>
+          <w:b/>
+        </w:rPr>
+      </w:pPr>
+    </w:p>
+    <w:p>
+      <w:pPr>
+        <w:rPr>
+          <w:rFonts w:ascii="Arial" w:hAnsi="Arial" w:cs="Arial"/>
+          <w:b/>
+        </w:rPr>
+      </w:pPr>
+      <w:r>
+        <w:rPr>
+          <w:rFonts w:ascii="Arial" w:hAnsi="Arial" w:cs="Arial"/>
+          <w:b/>
+          <w:noProof/>
+          <w:lang w:val="en-US"/>
+        </w:rPr>
+        <w:drawing>
+          <wp:anchor distT="0" distB="0" distL="114300" distR="114300" simplePos="0" relativeHeight="251661312" behindDoc="1" locked="0" layoutInCell="1" allowOverlap="1" wp14:anchorId="0C6C0E7B" wp14:editId="287440ED">
+            <wp:simplePos x="0" y="0"/>
+            <wp:positionH relativeFrom="margin">
+              <wp:posOffset>378372</wp:posOffset>
+            </wp:positionH>
+            <wp:positionV relativeFrom="paragraph">
+              <wp:posOffset>274824</wp:posOffset>
+            </wp:positionV>
+            <wp:extent cx="4667250" cy="3194050"/>
+            <wp:effectExtent l="0" t="0" r="0" b="6350"/>
+            <wp:wrapNone/>
+            <wp:docPr id="4" name="Imagen 4"/>
+            <wp:cNvGraphicFramePr>
+              <a:graphicFrameLocks xmlns:a="http://schemas.openxmlformats.org/drawingml/2006/main" noChangeAspect="1"/>
+            </wp:cNvGraphicFramePr>
+            <a:graphic xmlns:a="http://schemas.openxmlformats.org/drawingml/2006/main">
+              <a:graphicData uri="http://schemas.openxmlformats.org/drawingml/2006/picture">
+                <pic:pic xmlns:pic="http://schemas.openxmlformats.org/drawingml/2006/picture">
+                  <pic:nvPicPr>
+                    <pic:cNvPr id="4" name="Capture11.PNG"/>
+                    <pic:cNvPicPr/>
+                  </pic:nvPicPr>
+                  <pic:blipFill>
+                    <a:blip r:embed="rId8">
+                      <a:extLst>
+                        <a:ext uri="{28A0092B-C50C-407E-A947-70E740481C1C}">
+                          <a14:useLocalDpi xmlns:a14="http://schemas.microsoft.com/office/drawing/2010/main" val="0"/>
+                        </a:ext>
+                      </a:extLst>
+                    </a:blip>
+                    <a:stretch>
+                      <a:fillRect/>
+                    </a:stretch>
+                  </pic:blipFill>
+                  <pic:spPr>
+                    <a:xfrm>
+                      <a:off x="0" y="0"/>
+                      <a:ext cx="4667250" cy="3194050"/>
+                    </a:xfrm>
+                    <a:prstGeom prst="rect">
+                      <a:avLst/>
+                    </a:prstGeom>
+                  </pic:spPr>
+                </pic:pic>
+              </a:graphicData>
+            </a:graphic>
+          </wp:anchor>
+        </w:drawing>
+      </w:r>
+    </w:p>
+    <w:p>
+      <w:pPr>
+        <w:rPr>
+          <w:rFonts w:ascii="Arial" w:hAnsi="Arial" w:cs="Arial"/>
+          <w:b/>
+        </w:rPr>
+      </w:pPr>
+    </w:p>
+    <w:p>
+      <w:pPr>
+        <w:rPr>
+          <w:rFonts w:ascii="Arial" w:hAnsi="Arial" w:cs="Arial"/>
+          <w:b/>
+        </w:rPr>
+      </w:pPr>
+    </w:p>
+    <w:p>
+      <w:pPr>
+        <w:rPr>
+          <w:rFonts w:ascii="Arial" w:hAnsi="Arial" w:cs="Arial"/>
+          <w:b/>
+        </w:rPr>
+      </w:pPr>
+    </w:p>
+    <w:p>
+      <w:pPr>
+        <w:rPr>
+          <w:rFonts w:ascii="Arial" w:hAnsi="Arial" w:cs="Arial"/>
+          <w:b/>
+        </w:rPr>
+      </w:pPr>
+    </w:p>
+    <w:p>
+      <w:pPr>
+        <w:rPr>
+          <w:rFonts w:ascii="Arial" w:hAnsi="Arial" w:cs="Arial"/>
+          <w:b/>
+        </w:rPr>
+      </w:pPr>
+    </w:p>
+    <w:p>
+      <w:pPr>
+        <w:rPr>
+          <w:rFonts w:ascii="Arial" w:hAnsi="Arial" w:cs="Arial"/>
+          <w:b/>
+        </w:rPr>
+      </w:pPr>
+    </w:p>
+    <w:p>
+      <w:pPr>
+        <w:rPr>
+          <w:rFonts w:ascii="Arial" w:hAnsi="Arial" w:cs="Arial"/>
+          <w:b/>
+        </w:rPr>
+      </w:pPr>
+    </w:p>
+    <w:p>
+      <w:pPr>
+        <w:rPr>
+          <w:rFonts w:ascii="Arial" w:hAnsi="Arial" w:cs="Arial"/>
+          <w:b/>
+        </w:rPr>
+      </w:pPr>
+    </w:p>
+    <w:p>
+      <w:pPr>
+        <w:rPr>
+          <w:rFonts w:ascii="Arial" w:hAnsi="Arial" w:cs="Arial"/>
+          <w:b/>
+        </w:rPr>
+      </w:pPr>
+    </w:p>
+    <w:p>
+      <w:pPr>
+        <w:rPr>
+          <w:rFonts w:ascii="Arial" w:hAnsi="Arial" w:cs="Arial"/>
+          <w:b/>
+        </w:rPr>
+      </w:pPr>
+    </w:p>
+    <w:p>
+      <w:pPr>
+        <w:rPr>
+          <w:rFonts w:ascii="Arial" w:hAnsi="Arial" w:cs="Arial"/>
+          <w:b/>
+        </w:rPr>
+      </w:pPr>
+    </w:p>
+    <w:p>
+      <w:pPr>
         <w:jc w:val="center"/>
         <w:rPr>
           <w:rFonts w:ascii="Arial" w:hAnsi="Arial" w:cs="Arial"/>
@@ -3928,6 +4360,7 @@
           <w:rFonts w:ascii="Arial" w:hAnsi="Arial" w:cs="Arial"/>
           <w:b/>
         </w:rPr>
+        <w:lastRenderedPageBreak/>
         <w:t>Evaluación y selección de la mejor solución</w:t>
       </w:r>
       <w:r>
@@ -4648,14 +5081,7 @@
                 <w:rFonts w:ascii="Arial" w:hAnsi="Arial" w:cs="Arial"/>
                 <w:b/>
               </w:rPr>
-              <w:t xml:space="preserve">Criterio </w:t>
-            </w:r>
-            <w:r>
-              <w:rPr>
-                <w:rFonts w:ascii="Arial" w:hAnsi="Arial" w:cs="Arial"/>
-                <w:b/>
-              </w:rPr>
-              <w:t>2</w:t>
+              <w:t>Criterio 2</w:t>
             </w:r>
           </w:p>
         </w:tc>
@@ -4675,14 +5101,7 @@
                 <w:rFonts w:ascii="Arial" w:hAnsi="Arial" w:cs="Arial"/>
                 <w:b/>
               </w:rPr>
-              <w:t xml:space="preserve">Criterio </w:t>
-            </w:r>
-            <w:r>
-              <w:rPr>
-                <w:rFonts w:ascii="Arial" w:hAnsi="Arial" w:cs="Arial"/>
-                <w:b/>
-              </w:rPr>
-              <w:t>3</w:t>
+              <w:t>Criterio 3</w:t>
             </w:r>
           </w:p>
         </w:tc>
@@ -5058,17 +5477,8 @@
                 <w:rFonts w:ascii="Arial" w:hAnsi="Arial" w:cs="Arial"/>
                 <w:b/>
               </w:rPr>
-              <w:t xml:space="preserve">Opción </w:t>
-            </w:r>
-            <w:proofErr w:type="gramStart"/>
-            <w:r>
-              <w:rPr>
-                <w:rFonts w:ascii="Arial" w:hAnsi="Arial" w:cs="Arial"/>
-                <w:b/>
-              </w:rPr>
-              <w:t>3.A</w:t>
-            </w:r>
-            <w:proofErr w:type="gramEnd"/>
+              <w:t>Opción 3.A</w:t>
+            </w:r>
           </w:p>
         </w:tc>
         <w:tc>
@@ -5214,17 +5624,8 @@
                 <w:rFonts w:ascii="Arial" w:hAnsi="Arial" w:cs="Arial"/>
                 <w:b/>
               </w:rPr>
-              <w:t xml:space="preserve">Opción </w:t>
-            </w:r>
-            <w:proofErr w:type="gramStart"/>
-            <w:r>
-              <w:rPr>
-                <w:rFonts w:ascii="Arial" w:hAnsi="Arial" w:cs="Arial"/>
-                <w:b/>
-              </w:rPr>
-              <w:t>3.B</w:t>
-            </w:r>
-            <w:proofErr w:type="gramEnd"/>
+              <w:t>Opción 3.B</w:t>
+            </w:r>
           </w:p>
         </w:tc>
         <w:tc>
@@ -5398,8 +5799,6 @@
         </w:rPr>
         <w:t>.</w:t>
       </w:r>
-      <w:bookmarkStart w:id="0" w:name="_GoBack"/>
-      <w:bookmarkEnd w:id="0"/>
     </w:p>
     <w:sectPr>
       <w:pgSz w:w="12240" w:h="15840"/>
@@ -5412,7 +5811,7 @@
 </file>
 
 <file path=word/numbering.xml><?xml version="1.0" encoding="utf-8"?>
-<w:numbering xmlns:wpc="http://schemas.microsoft.com/office/word/2010/wordprocessingCanvas" xmlns:cx="http://schemas.microsoft.com/office/drawing/2014/chartex" xmlns:cx1="http://schemas.microsoft.com/office/drawing/2015/9/8/chartex" xmlns:cx2="http://schemas.microsoft.com/office/drawing/2015/10/21/chartex" xmlns:cx3="http://schemas.microsoft.com/office/drawing/2016/5/9/chartex" xmlns:cx4="http://schemas.microsoft.com/office/drawing/2016/5/10/chartex" xmlns:cx5="http://schemas.microsoft.com/office/drawing/2016/5/11/chartex" xmlns:cx6="http://schemas.microsoft.com/office/drawing/2016/5/12/chartex" xmlns:cx7="http://schemas.microsoft.com/office/drawing/2016/5/13/chartex" xmlns:cx8="http://schemas.microsoft.com/office/drawing/2016/5/14/chartex" xmlns:mc="http://schemas.openxmlformats.org/markup-compatibility/2006" xmlns:aink="http://schemas.microsoft.com/office/drawing/2016/ink" xmlns:am3d="http://schemas.microsoft.com/office/drawing/2017/model3d" xmlns:o="urn:schemas-microsoft-com:office:office" xmlns:r="http://schemas.openxmlformats.org/officeDocument/2006/relationships" xmlns:m="http://schemas.openxmlformats.org/officeDocument/2006/math" xmlns:v="urn:schemas-microsoft-com:vml" xmlns:wp14="http://schemas.microsoft.com/office/word/2010/wordprocessingDrawing" xmlns:wp="http://schemas.openxmlformats.org/drawingml/2006/wordprocessingDrawing" xmlns:w10="urn:schemas-microsoft-com:office:word" xmlns:w="http://schemas.openxmlformats.org/wordprocessingml/2006/main" xmlns:w14="http://schemas.microsoft.com/office/word/2010/wordml" xmlns:w15="http://schemas.microsoft.com/office/word/2012/wordml" xmlns:w16cid="http://schemas.microsoft.com/office/word/2016/wordml/cid" xmlns:w16se="http://schemas.microsoft.com/office/word/2015/wordml/symex" xmlns:wpg="http://schemas.microsoft.com/office/word/2010/wordprocessingGroup" xmlns:wpi="http://schemas.microsoft.com/office/word/2010/wordprocessingInk" xmlns:wne="http://schemas.microsoft.com/office/word/2006/wordml" xmlns:wps="http://schemas.microsoft.com/office/word/2010/wordprocessingShape" mc:Ignorable="w14 w15 w16se w16cid wp14">
+<w:numbering xmlns:wpc="http://schemas.microsoft.com/office/word/2010/wordprocessingCanvas" xmlns:cx="http://schemas.microsoft.com/office/drawing/2014/chartex" xmlns:mc="http://schemas.openxmlformats.org/markup-compatibility/2006" xmlns:o="urn:schemas-microsoft-com:office:office" xmlns:r="http://schemas.openxmlformats.org/officeDocument/2006/relationships" xmlns:m="http://schemas.openxmlformats.org/officeDocument/2006/math" xmlns:v="urn:schemas-microsoft-com:vml" xmlns:wp14="http://schemas.microsoft.com/office/word/2010/wordprocessingDrawing" xmlns:wp="http://schemas.openxmlformats.org/drawingml/2006/wordprocessingDrawing" xmlns:w10="urn:schemas-microsoft-com:office:word" xmlns:w="http://schemas.openxmlformats.org/wordprocessingml/2006/main" xmlns:w14="http://schemas.microsoft.com/office/word/2010/wordml" xmlns:w15="http://schemas.microsoft.com/office/word/2012/wordml" xmlns:w16se="http://schemas.microsoft.com/office/word/2015/wordml/symex" xmlns:wpg="http://schemas.microsoft.com/office/word/2010/wordprocessingGroup" xmlns:wpi="http://schemas.microsoft.com/office/word/2010/wordprocessingInk" xmlns:wne="http://schemas.microsoft.com/office/word/2006/wordml" xmlns:wps="http://schemas.microsoft.com/office/word/2010/wordprocessingShape" mc:Ignorable="w14 w15 w16se wp14">
   <w:abstractNum w:abstractNumId="0" w15:restartNumberingAfterBreak="0">
     <w:nsid w:val="08321D21"/>
     <w:multiLevelType w:val="hybridMultilevel"/>
@@ -6505,7 +6904,7 @@
 </file>
 
 <file path=word/styles.xml><?xml version="1.0" encoding="utf-8"?>
-<w:styles xmlns:mc="http://schemas.openxmlformats.org/markup-compatibility/2006" xmlns:r="http://schemas.openxmlformats.org/officeDocument/2006/relationships" xmlns:w="http://schemas.openxmlformats.org/wordprocessingml/2006/main" xmlns:w14="http://schemas.microsoft.com/office/word/2010/wordml" xmlns:w15="http://schemas.microsoft.com/office/word/2012/wordml" xmlns:w16cid="http://schemas.microsoft.com/office/word/2016/wordml/cid" xmlns:w16se="http://schemas.microsoft.com/office/word/2015/wordml/symex" mc:Ignorable="w14 w15 w16se w16cid">
+<w:styles xmlns:mc="http://schemas.openxmlformats.org/markup-compatibility/2006" xmlns:r="http://schemas.openxmlformats.org/officeDocument/2006/relationships" xmlns:w="http://schemas.openxmlformats.org/wordprocessingml/2006/main" xmlns:w14="http://schemas.microsoft.com/office/word/2010/wordml" xmlns:w15="http://schemas.microsoft.com/office/word/2012/wordml" xmlns:w16se="http://schemas.microsoft.com/office/word/2015/wordml/symex" mc:Ignorable="w14 w15 w16se">
   <w:docDefaults>
     <w:rPrDefault>
       <w:rPr>
@@ -6521,7 +6920,7 @@
       </w:pPr>
     </w:pPrDefault>
   </w:docDefaults>
-  <w:latentStyles w:defLockedState="0" w:defUIPriority="99" w:defSemiHidden="0" w:defUnhideWhenUsed="0" w:defQFormat="0" w:count="376">
+  <w:latentStyles w:defLockedState="0" w:defUIPriority="99" w:defSemiHidden="0" w:defUnhideWhenUsed="0" w:defQFormat="0" w:count="371">
     <w:lsdException w:name="Normal" w:uiPriority="0" w:qFormat="1"/>
     <w:lsdException w:name="heading 1" w:uiPriority="9" w:qFormat="1"/>
     <w:lsdException w:name="heading 2" w:semiHidden="1" w:uiPriority="9" w:unhideWhenUsed="1" w:qFormat="1"/>
@@ -6627,6 +7026,7 @@
     <w:lsdException w:name="HTML Sample" w:semiHidden="1" w:unhideWhenUsed="1"/>
     <w:lsdException w:name="HTML Typewriter" w:semiHidden="1" w:unhideWhenUsed="1"/>
     <w:lsdException w:name="HTML Variable" w:semiHidden="1" w:unhideWhenUsed="1"/>
+    <w:lsdException w:name="Normal Table" w:semiHidden="1" w:unhideWhenUsed="1"/>
     <w:lsdException w:name="annotation subject" w:semiHidden="1" w:unhideWhenUsed="1"/>
     <w:lsdException w:name="No List" w:semiHidden="1" w:unhideWhenUsed="1"/>
     <w:lsdException w:name="Outline List 1" w:semiHidden="1" w:unhideWhenUsed="1"/>
@@ -6669,8 +7069,11 @@
     <w:lsdException w:name="Table Contemporary" w:semiHidden="1" w:unhideWhenUsed="1"/>
     <w:lsdException w:name="Table Elegant" w:semiHidden="1" w:unhideWhenUsed="1"/>
     <w:lsdException w:name="Table Professional" w:semiHidden="1" w:unhideWhenUsed="1"/>
+    <w:lsdException w:name="Table Subtle 1" w:semiHidden="1" w:unhideWhenUsed="1"/>
     <w:lsdException w:name="Table Subtle 2" w:semiHidden="1" w:unhideWhenUsed="1"/>
     <w:lsdException w:name="Table Web 1" w:semiHidden="1" w:unhideWhenUsed="1"/>
+    <w:lsdException w:name="Table Web 2" w:semiHidden="1" w:unhideWhenUsed="1"/>
+    <w:lsdException w:name="Table Web 3" w:semiHidden="1" w:unhideWhenUsed="1"/>
     <w:lsdException w:name="Balloon Text" w:semiHidden="1" w:unhideWhenUsed="1"/>
     <w:lsdException w:name="Table Grid" w:uiPriority="39"/>
     <w:lsdException w:name="Table Theme" w:semiHidden="1" w:unhideWhenUsed="1"/>
@@ -6889,11 +7292,6 @@
     <w:lsdException w:name="List Table 5 Dark Accent 6" w:uiPriority="50"/>
     <w:lsdException w:name="List Table 6 Colorful Accent 6" w:uiPriority="51"/>
     <w:lsdException w:name="List Table 7 Colorful Accent 6" w:uiPriority="52"/>
-    <w:lsdException w:name="Mention" w:semiHidden="1" w:unhideWhenUsed="1"/>
-    <w:lsdException w:name="Smart Hyperlink" w:semiHidden="1" w:unhideWhenUsed="1"/>
-    <w:lsdException w:name="Hashtag" w:semiHidden="1" w:unhideWhenUsed="1"/>
-    <w:lsdException w:name="Unresolved Mention" w:semiHidden="1" w:unhideWhenUsed="1"/>
-    <w:lsdException w:name="Smart Link" w:semiHidden="1" w:unhideWhenUsed="1"/>
   </w:latentStyles>
   <w:style w:type="paragraph" w:default="1" w:styleId="Normal">
     <w:name w:val="Normal"/>

</xml_diff>